<commit_message>
Casa 28 septiembre 2021
</commit_message>
<xml_diff>
--- a/UNIDAD DIDÁCTICA 1.docx
+++ b/UNIDAD DIDÁCTICA 1.docx
@@ -477,7 +477,6 @@
         </w:rPr>
         <w:t xml:space="preserve">Crea con </w:t>
       </w:r>
-      <w:proofErr w:type="spellStart"/>
       <w:r>
         <w:rPr>
           <w:rFonts w:ascii="Decima Nova Pro" w:eastAsia="Times New Roman" w:hAnsi="Decima Nova Pro" w:cs="Times New Roman"/>
@@ -488,7 +487,6 @@
         </w:rPr>
         <w:t>touch</w:t>
       </w:r>
-      <w:proofErr w:type="spellEnd"/>
       <w:r>
         <w:rPr>
           <w:rFonts w:ascii="Decima Nova Pro" w:eastAsia="Times New Roman" w:hAnsi="Decima Nova Pro" w:cs="Times New Roman"/>
@@ -621,6 +619,58 @@
           <w:lang w:eastAsia="es-ES"/>
         </w:rPr>
       </w:pPr>
+      <w:r>
+        <w:rPr>
+          <w:noProof/>
+        </w:rPr>
+        <w:drawing>
+          <wp:inline distT="0" distB="0" distL="0" distR="0" wp14:anchorId="61E08249" wp14:editId="3A4BCFE6">
+            <wp:extent cx="2790293" cy="660129"/>
+            <wp:effectExtent l="0" t="0" r="0" b="6985"/>
+            <wp:docPr id="7" name="Imagen 7" descr="Texto&#10;&#10;Descripción generada automáticamente"/>
+            <wp:cNvGraphicFramePr>
+              <a:graphicFrameLocks xmlns:a="http://schemas.openxmlformats.org/drawingml/2006/main" noChangeAspect="1"/>
+            </wp:cNvGraphicFramePr>
+            <a:graphic xmlns:a="http://schemas.openxmlformats.org/drawingml/2006/main">
+              <a:graphicData uri="http://schemas.openxmlformats.org/drawingml/2006/picture">
+                <pic:pic xmlns:pic="http://schemas.openxmlformats.org/drawingml/2006/picture">
+                  <pic:nvPicPr>
+                    <pic:cNvPr id="7" name="Imagen 7" descr="Texto&#10;&#10;Descripción generada automáticamente"/>
+                    <pic:cNvPicPr/>
+                  </pic:nvPicPr>
+                  <pic:blipFill>
+                    <a:blip r:embed="rId10"/>
+                    <a:stretch>
+                      <a:fillRect/>
+                    </a:stretch>
+                  </pic:blipFill>
+                  <pic:spPr>
+                    <a:xfrm>
+                      <a:off x="0" y="0"/>
+                      <a:ext cx="2890115" cy="683745"/>
+                    </a:xfrm>
+                    <a:prstGeom prst="rect">
+                      <a:avLst/>
+                    </a:prstGeom>
+                  </pic:spPr>
+                </pic:pic>
+              </a:graphicData>
+            </a:graphic>
+          </wp:inline>
+        </w:drawing>
+      </w:r>
+    </w:p>
+    <w:p>
+      <w:pPr>
+        <w:spacing w:after="0" w:line="240" w:lineRule="auto"/>
+        <w:jc w:val="both"/>
+        <w:textAlignment w:val="baseline"/>
+        <w:rPr>
+          <w:rFonts w:ascii="Decima Nova Pro" w:eastAsia="Times New Roman" w:hAnsi="Decima Nova Pro" w:cs="Times New Roman"/>
+          <w:color w:val="000000"/>
+          <w:lang w:eastAsia="es-ES"/>
+        </w:rPr>
+      </w:pPr>
     </w:p>
     <w:p>
       <w:pPr>
@@ -666,6 +716,58 @@
     </w:p>
     <w:p>
       <w:pPr>
+        <w:spacing w:line="240" w:lineRule="auto"/>
+        <w:jc w:val="both"/>
+        <w:textAlignment w:val="baseline"/>
+        <w:rPr>
+          <w:rFonts w:ascii="Decima Nova Pro" w:eastAsia="Times New Roman" w:hAnsi="Decima Nova Pro" w:cs="Times New Roman"/>
+          <w:color w:val="000000"/>
+          <w:lang w:eastAsia="es-ES"/>
+        </w:rPr>
+      </w:pPr>
+      <w:r>
+        <w:rPr>
+          <w:noProof/>
+        </w:rPr>
+        <w:drawing>
+          <wp:inline distT="0" distB="0" distL="0" distR="0" wp14:anchorId="2BCB21FC" wp14:editId="4B96AC7B">
+            <wp:extent cx="3602594" cy="1137037"/>
+            <wp:effectExtent l="0" t="0" r="0" b="6350"/>
+            <wp:docPr id="8" name="Imagen 8" descr="Texto&#10;&#10;Descripción generada automáticamente"/>
+            <wp:cNvGraphicFramePr>
+              <a:graphicFrameLocks xmlns:a="http://schemas.openxmlformats.org/drawingml/2006/main" noChangeAspect="1"/>
+            </wp:cNvGraphicFramePr>
+            <a:graphic xmlns:a="http://schemas.openxmlformats.org/drawingml/2006/main">
+              <a:graphicData uri="http://schemas.openxmlformats.org/drawingml/2006/picture">
+                <pic:pic xmlns:pic="http://schemas.openxmlformats.org/drawingml/2006/picture">
+                  <pic:nvPicPr>
+                    <pic:cNvPr id="8" name="Imagen 8" descr="Texto&#10;&#10;Descripción generada automáticamente"/>
+                    <pic:cNvPicPr/>
+                  </pic:nvPicPr>
+                  <pic:blipFill>
+                    <a:blip r:embed="rId11"/>
+                    <a:stretch>
+                      <a:fillRect/>
+                    </a:stretch>
+                  </pic:blipFill>
+                  <pic:spPr>
+                    <a:xfrm>
+                      <a:off x="0" y="0"/>
+                      <a:ext cx="3638533" cy="1148380"/>
+                    </a:xfrm>
+                    <a:prstGeom prst="rect">
+                      <a:avLst/>
+                    </a:prstGeom>
+                  </pic:spPr>
+                </pic:pic>
+              </a:graphicData>
+            </a:graphic>
+          </wp:inline>
+        </w:drawing>
+      </w:r>
+    </w:p>
+    <w:p>
+      <w:pPr>
         <w:spacing w:before="40" w:after="0" w:line="240" w:lineRule="auto"/>
         <w:ind w:hanging="720"/>
         <w:jc w:val="both"/>
@@ -716,6 +818,71 @@
     </w:p>
     <w:p>
       <w:pPr>
+        <w:spacing w:after="0" w:line="240" w:lineRule="auto"/>
+        <w:jc w:val="both"/>
+        <w:textAlignment w:val="baseline"/>
+        <w:rPr>
+          <w:rFonts w:ascii="Decima Nova Pro" w:eastAsia="Times New Roman" w:hAnsi="Decima Nova Pro" w:cs="Times New Roman"/>
+          <w:color w:val="000000"/>
+          <w:lang w:eastAsia="es-ES"/>
+        </w:rPr>
+      </w:pPr>
+      <w:r>
+        <w:rPr>
+          <w:noProof/>
+        </w:rPr>
+        <w:lastRenderedPageBreak/>
+        <w:drawing>
+          <wp:inline distT="0" distB="0" distL="0" distR="0" wp14:anchorId="4226B95D" wp14:editId="15A09C60">
+            <wp:extent cx="3768919" cy="1426197"/>
+            <wp:effectExtent l="0" t="0" r="3175" b="3175"/>
+            <wp:docPr id="9" name="Imagen 9" descr="Texto&#10;&#10;Descripción generada automáticamente"/>
+            <wp:cNvGraphicFramePr>
+              <a:graphicFrameLocks xmlns:a="http://schemas.openxmlformats.org/drawingml/2006/main" noChangeAspect="1"/>
+            </wp:cNvGraphicFramePr>
+            <a:graphic xmlns:a="http://schemas.openxmlformats.org/drawingml/2006/main">
+              <a:graphicData uri="http://schemas.openxmlformats.org/drawingml/2006/picture">
+                <pic:pic xmlns:pic="http://schemas.openxmlformats.org/drawingml/2006/picture">
+                  <pic:nvPicPr>
+                    <pic:cNvPr id="9" name="Imagen 9" descr="Texto&#10;&#10;Descripción generada automáticamente"/>
+                    <pic:cNvPicPr/>
+                  </pic:nvPicPr>
+                  <pic:blipFill>
+                    <a:blip r:embed="rId12"/>
+                    <a:stretch>
+                      <a:fillRect/>
+                    </a:stretch>
+                  </pic:blipFill>
+                  <pic:spPr>
+                    <a:xfrm>
+                      <a:off x="0" y="0"/>
+                      <a:ext cx="3794400" cy="1435839"/>
+                    </a:xfrm>
+                    <a:prstGeom prst="rect">
+                      <a:avLst/>
+                    </a:prstGeom>
+                  </pic:spPr>
+                </pic:pic>
+              </a:graphicData>
+            </a:graphic>
+          </wp:inline>
+        </w:drawing>
+      </w:r>
+    </w:p>
+    <w:p>
+      <w:pPr>
+        <w:spacing w:after="0" w:line="240" w:lineRule="auto"/>
+        <w:jc w:val="both"/>
+        <w:textAlignment w:val="baseline"/>
+        <w:rPr>
+          <w:rFonts w:ascii="Decima Nova Pro" w:eastAsia="Times New Roman" w:hAnsi="Decima Nova Pro" w:cs="Times New Roman"/>
+          <w:color w:val="000000"/>
+          <w:lang w:eastAsia="es-ES"/>
+        </w:rPr>
+      </w:pPr>
+    </w:p>
+    <w:p>
+      <w:pPr>
         <w:numPr>
           <w:ilvl w:val="0"/>
           <w:numId w:val="3"/>
@@ -755,7 +922,6 @@
         </w:rPr>
         <w:t xml:space="preserve"> a un nuevo directorio llamado </w:t>
       </w:r>
-      <w:proofErr w:type="spellStart"/>
       <w:r>
         <w:rPr>
           <w:rFonts w:ascii="Decima Nova Pro" w:eastAsia="Times New Roman" w:hAnsi="Decima Nova Pro" w:cs="Times New Roman"/>
@@ -766,7 +932,6 @@
         </w:rPr>
         <w:t>exp_seguridad</w:t>
       </w:r>
-      <w:proofErr w:type="spellEnd"/>
       <w:r>
         <w:rPr>
           <w:rFonts w:ascii="Decima Nova Pro" w:eastAsia="Times New Roman" w:hAnsi="Decima Nova Pro" w:cs="Times New Roman"/>
@@ -774,6 +939,110 @@
           <w:lang w:eastAsia="es-ES"/>
         </w:rPr>
         <w:t>.</w:t>
+      </w:r>
+    </w:p>
+    <w:p>
+      <w:pPr>
+        <w:spacing w:after="0" w:line="240" w:lineRule="auto"/>
+        <w:jc w:val="both"/>
+        <w:textAlignment w:val="baseline"/>
+        <w:rPr>
+          <w:rFonts w:ascii="Decima Nova Pro" w:eastAsia="Times New Roman" w:hAnsi="Decima Nova Pro" w:cs="Times New Roman"/>
+          <w:color w:val="000000"/>
+          <w:lang w:eastAsia="es-ES"/>
+        </w:rPr>
+      </w:pPr>
+      <w:r>
+        <w:rPr>
+          <w:noProof/>
+        </w:rPr>
+        <w:drawing>
+          <wp:inline distT="0" distB="0" distL="0" distR="0" wp14:anchorId="0DE83DDC" wp14:editId="0183F94D">
+            <wp:extent cx="5400040" cy="437515"/>
+            <wp:effectExtent l="0" t="0" r="0" b="635"/>
+            <wp:docPr id="10" name="Imagen 10"/>
+            <wp:cNvGraphicFramePr>
+              <a:graphicFrameLocks xmlns:a="http://schemas.openxmlformats.org/drawingml/2006/main" noChangeAspect="1"/>
+            </wp:cNvGraphicFramePr>
+            <a:graphic xmlns:a="http://schemas.openxmlformats.org/drawingml/2006/main">
+              <a:graphicData uri="http://schemas.openxmlformats.org/drawingml/2006/picture">
+                <pic:pic xmlns:pic="http://schemas.openxmlformats.org/drawingml/2006/picture">
+                  <pic:nvPicPr>
+                    <pic:cNvPr id="1" name=""/>
+                    <pic:cNvPicPr/>
+                  </pic:nvPicPr>
+                  <pic:blipFill>
+                    <a:blip r:embed="rId13"/>
+                    <a:stretch>
+                      <a:fillRect/>
+                    </a:stretch>
+                  </pic:blipFill>
+                  <pic:spPr>
+                    <a:xfrm>
+                      <a:off x="0" y="0"/>
+                      <a:ext cx="5400040" cy="437515"/>
+                    </a:xfrm>
+                    <a:prstGeom prst="rect">
+                      <a:avLst/>
+                    </a:prstGeom>
+                  </pic:spPr>
+                </pic:pic>
+              </a:graphicData>
+            </a:graphic>
+          </wp:inline>
+        </w:drawing>
+      </w:r>
+    </w:p>
+    <w:p>
+      <w:pPr>
+        <w:spacing w:after="0" w:line="240" w:lineRule="auto"/>
+        <w:jc w:val="both"/>
+        <w:textAlignment w:val="baseline"/>
+        <w:rPr>
+          <w:rFonts w:ascii="Decima Nova Pro" w:eastAsia="Times New Roman" w:hAnsi="Decima Nova Pro" w:cs="Times New Roman"/>
+          <w:color w:val="000000"/>
+          <w:lang w:eastAsia="es-ES"/>
+        </w:rPr>
+      </w:pPr>
+      <w:r>
+        <w:rPr>
+          <w:noProof/>
+        </w:rPr>
+        <w:drawing>
+          <wp:inline distT="0" distB="0" distL="0" distR="0" wp14:anchorId="141FBAC3" wp14:editId="21121ACC">
+            <wp:extent cx="5400040" cy="1865630"/>
+            <wp:effectExtent l="0" t="0" r="0" b="1270"/>
+            <wp:docPr id="11" name="Imagen 11" descr="Texto&#10;&#10;Descripción generada automáticamente"/>
+            <wp:cNvGraphicFramePr>
+              <a:graphicFrameLocks xmlns:a="http://schemas.openxmlformats.org/drawingml/2006/main" noChangeAspect="1"/>
+            </wp:cNvGraphicFramePr>
+            <a:graphic xmlns:a="http://schemas.openxmlformats.org/drawingml/2006/main">
+              <a:graphicData uri="http://schemas.openxmlformats.org/drawingml/2006/picture">
+                <pic:pic xmlns:pic="http://schemas.openxmlformats.org/drawingml/2006/picture">
+                  <pic:nvPicPr>
+                    <pic:cNvPr id="11" name="Imagen 11" descr="Texto&#10;&#10;Descripción generada automáticamente"/>
+                    <pic:cNvPicPr/>
+                  </pic:nvPicPr>
+                  <pic:blipFill>
+                    <a:blip r:embed="rId14"/>
+                    <a:stretch>
+                      <a:fillRect/>
+                    </a:stretch>
+                  </pic:blipFill>
+                  <pic:spPr>
+                    <a:xfrm>
+                      <a:off x="0" y="0"/>
+                      <a:ext cx="5400040" cy="1865630"/>
+                    </a:xfrm>
+                    <a:prstGeom prst="rect">
+                      <a:avLst/>
+                    </a:prstGeom>
+                  </pic:spPr>
+                </pic:pic>
+              </a:graphicData>
+            </a:graphic>
+          </wp:inline>
+        </w:drawing>
       </w:r>
     </w:p>
     <w:p>
@@ -816,6 +1085,58 @@
           <w:lang w:eastAsia="es-ES"/>
         </w:rPr>
         <w:t>.</w:t>
+      </w:r>
+    </w:p>
+    <w:p>
+      <w:pPr>
+        <w:spacing w:after="0" w:line="240" w:lineRule="auto"/>
+        <w:jc w:val="both"/>
+        <w:textAlignment w:val="baseline"/>
+        <w:rPr>
+          <w:rFonts w:ascii="Decima Nova Pro" w:eastAsia="Times New Roman" w:hAnsi="Decima Nova Pro" w:cs="Times New Roman"/>
+          <w:color w:val="000000"/>
+          <w:lang w:eastAsia="es-ES"/>
+        </w:rPr>
+      </w:pPr>
+      <w:r>
+        <w:rPr>
+          <w:noProof/>
+        </w:rPr>
+        <w:drawing>
+          <wp:inline distT="0" distB="0" distL="0" distR="0" wp14:anchorId="6C6B2AB8" wp14:editId="3A0860E7">
+            <wp:extent cx="5400040" cy="1332230"/>
+            <wp:effectExtent l="0" t="0" r="0" b="1270"/>
+            <wp:docPr id="12" name="Imagen 12" descr="Interfaz de usuario gráfica, Texto, Aplicación&#10;&#10;Descripción generada automáticamente"/>
+            <wp:cNvGraphicFramePr>
+              <a:graphicFrameLocks xmlns:a="http://schemas.openxmlformats.org/drawingml/2006/main" noChangeAspect="1"/>
+            </wp:cNvGraphicFramePr>
+            <a:graphic xmlns:a="http://schemas.openxmlformats.org/drawingml/2006/main">
+              <a:graphicData uri="http://schemas.openxmlformats.org/drawingml/2006/picture">
+                <pic:pic xmlns:pic="http://schemas.openxmlformats.org/drawingml/2006/picture">
+                  <pic:nvPicPr>
+                    <pic:cNvPr id="12" name="Imagen 12" descr="Interfaz de usuario gráfica, Texto, Aplicación&#10;&#10;Descripción generada automáticamente"/>
+                    <pic:cNvPicPr/>
+                  </pic:nvPicPr>
+                  <pic:blipFill>
+                    <a:blip r:embed="rId15"/>
+                    <a:stretch>
+                      <a:fillRect/>
+                    </a:stretch>
+                  </pic:blipFill>
+                  <pic:spPr>
+                    <a:xfrm>
+                      <a:off x="0" y="0"/>
+                      <a:ext cx="5400040" cy="1332230"/>
+                    </a:xfrm>
+                    <a:prstGeom prst="rect">
+                      <a:avLst/>
+                    </a:prstGeom>
+                  </pic:spPr>
+                </pic:pic>
+              </a:graphicData>
+            </a:graphic>
+          </wp:inline>
+        </w:drawing>
       </w:r>
     </w:p>
     <w:p>
@@ -841,7 +1162,6 @@
         </w:rPr>
         <w:t xml:space="preserve">Renombra el directorio </w:t>
       </w:r>
-      <w:proofErr w:type="spellStart"/>
       <w:r>
         <w:rPr>
           <w:rFonts w:ascii="Decima Nova Pro" w:eastAsia="Times New Roman" w:hAnsi="Decima Nova Pro" w:cs="Times New Roman"/>
@@ -852,7 +1172,6 @@
         </w:rPr>
         <w:t>exp_seguridad</w:t>
       </w:r>
-      <w:proofErr w:type="spellEnd"/>
       <w:r>
         <w:rPr>
           <w:rFonts w:ascii="Decima Nova Pro" w:eastAsia="Times New Roman" w:hAnsi="Decima Nova Pro" w:cs="Times New Roman"/>
@@ -878,6 +1197,58 @@
           <w:lang w:eastAsia="es-ES"/>
         </w:rPr>
         <w:t>.</w:t>
+      </w:r>
+    </w:p>
+    <w:p>
+      <w:pPr>
+        <w:spacing w:line="240" w:lineRule="auto"/>
+        <w:jc w:val="both"/>
+        <w:textAlignment w:val="baseline"/>
+        <w:rPr>
+          <w:rFonts w:ascii="Decima Nova Pro" w:eastAsia="Times New Roman" w:hAnsi="Decima Nova Pro" w:cs="Times New Roman"/>
+          <w:color w:val="000000"/>
+          <w:lang w:eastAsia="es-ES"/>
+        </w:rPr>
+      </w:pPr>
+      <w:r>
+        <w:rPr>
+          <w:noProof/>
+        </w:rPr>
+        <w:drawing>
+          <wp:inline distT="0" distB="0" distL="0" distR="0" wp14:anchorId="7DDEC2B8" wp14:editId="0784B49F">
+            <wp:extent cx="5400040" cy="1353820"/>
+            <wp:effectExtent l="0" t="0" r="0" b="0"/>
+            <wp:docPr id="13" name="Imagen 13" descr="Texto&#10;&#10;Descripción generada automáticamente"/>
+            <wp:cNvGraphicFramePr>
+              <a:graphicFrameLocks xmlns:a="http://schemas.openxmlformats.org/drawingml/2006/main" noChangeAspect="1"/>
+            </wp:cNvGraphicFramePr>
+            <a:graphic xmlns:a="http://schemas.openxmlformats.org/drawingml/2006/main">
+              <a:graphicData uri="http://schemas.openxmlformats.org/drawingml/2006/picture">
+                <pic:pic xmlns:pic="http://schemas.openxmlformats.org/drawingml/2006/picture">
+                  <pic:nvPicPr>
+                    <pic:cNvPr id="13" name="Imagen 13" descr="Texto&#10;&#10;Descripción generada automáticamente"/>
+                    <pic:cNvPicPr/>
+                  </pic:nvPicPr>
+                  <pic:blipFill>
+                    <a:blip r:embed="rId16"/>
+                    <a:stretch>
+                      <a:fillRect/>
+                    </a:stretch>
+                  </pic:blipFill>
+                  <pic:spPr>
+                    <a:xfrm>
+                      <a:off x="0" y="0"/>
+                      <a:ext cx="5400040" cy="1353820"/>
+                    </a:xfrm>
+                    <a:prstGeom prst="rect">
+                      <a:avLst/>
+                    </a:prstGeom>
+                  </pic:spPr>
+                </pic:pic>
+              </a:graphicData>
+            </a:graphic>
+          </wp:inline>
+        </w:drawing>
       </w:r>
     </w:p>
     <w:p>
@@ -927,43 +1298,7 @@
           <w:color w:val="000000"/>
           <w:lang w:eastAsia="es-ES"/>
         </w:rPr>
-        <w:t>Copia el fichero /</w:t>
-      </w:r>
-      <w:proofErr w:type="spellStart"/>
-      <w:r>
-        <w:rPr>
-          <w:rFonts w:ascii="Decima Nova Pro" w:eastAsia="Times New Roman" w:hAnsi="Decima Nova Pro" w:cs="Times New Roman"/>
-          <w:color w:val="000000"/>
-          <w:lang w:eastAsia="es-ES"/>
-        </w:rPr>
-        <w:t>etc</w:t>
-      </w:r>
-      <w:proofErr w:type="spellEnd"/>
-      <w:r>
-        <w:rPr>
-          <w:rFonts w:ascii="Decima Nova Pro" w:eastAsia="Times New Roman" w:hAnsi="Decima Nova Pro" w:cs="Times New Roman"/>
-          <w:color w:val="000000"/>
-          <w:lang w:eastAsia="es-ES"/>
-        </w:rPr>
-        <w:t>/</w:t>
-      </w:r>
-      <w:proofErr w:type="spellStart"/>
-      <w:r>
-        <w:rPr>
-          <w:rFonts w:ascii="Decima Nova Pro" w:eastAsia="Times New Roman" w:hAnsi="Decima Nova Pro" w:cs="Times New Roman"/>
-          <w:color w:val="000000"/>
-          <w:lang w:eastAsia="es-ES"/>
-        </w:rPr>
-        <w:t>passwd</w:t>
-      </w:r>
-      <w:proofErr w:type="spellEnd"/>
-      <w:r>
-        <w:rPr>
-          <w:rFonts w:ascii="Decima Nova Pro" w:eastAsia="Times New Roman" w:hAnsi="Decima Nova Pro" w:cs="Times New Roman"/>
-          <w:color w:val="000000"/>
-          <w:lang w:eastAsia="es-ES"/>
-        </w:rPr>
-        <w:t xml:space="preserve"> al directorio </w:t>
+        <w:t xml:space="preserve">Copia el fichero /etc/passwd al directorio </w:t>
       </w:r>
       <w:r>
         <w:rPr>
@@ -974,6 +1309,59 @@
           <w:lang w:eastAsia="es-ES"/>
         </w:rPr>
         <w:t>~/Documentos</w:t>
+      </w:r>
+    </w:p>
+    <w:p>
+      <w:pPr>
+        <w:spacing w:after="0" w:line="240" w:lineRule="auto"/>
+        <w:jc w:val="both"/>
+        <w:textAlignment w:val="baseline"/>
+        <w:rPr>
+          <w:rFonts w:ascii="Decima Nova Pro" w:eastAsia="Times New Roman" w:hAnsi="Decima Nova Pro" w:cs="Times New Roman"/>
+          <w:color w:val="000000"/>
+          <w:lang w:eastAsia="es-ES"/>
+        </w:rPr>
+      </w:pPr>
+      <w:r>
+        <w:rPr>
+          <w:noProof/>
+        </w:rPr>
+        <w:lastRenderedPageBreak/>
+        <w:drawing>
+          <wp:inline distT="0" distB="0" distL="0" distR="0" wp14:anchorId="1307AB7F" wp14:editId="2BCD912A">
+            <wp:extent cx="5400040" cy="1453515"/>
+            <wp:effectExtent l="0" t="0" r="0" b="0"/>
+            <wp:docPr id="14" name="Imagen 14" descr="Texto&#10;&#10;Descripción generada automáticamente"/>
+            <wp:cNvGraphicFramePr>
+              <a:graphicFrameLocks xmlns:a="http://schemas.openxmlformats.org/drawingml/2006/main" noChangeAspect="1"/>
+            </wp:cNvGraphicFramePr>
+            <a:graphic xmlns:a="http://schemas.openxmlformats.org/drawingml/2006/main">
+              <a:graphicData uri="http://schemas.openxmlformats.org/drawingml/2006/picture">
+                <pic:pic xmlns:pic="http://schemas.openxmlformats.org/drawingml/2006/picture">
+                  <pic:nvPicPr>
+                    <pic:cNvPr id="14" name="Imagen 14" descr="Texto&#10;&#10;Descripción generada automáticamente"/>
+                    <pic:cNvPicPr/>
+                  </pic:nvPicPr>
+                  <pic:blipFill>
+                    <a:blip r:embed="rId17"/>
+                    <a:stretch>
+                      <a:fillRect/>
+                    </a:stretch>
+                  </pic:blipFill>
+                  <pic:spPr>
+                    <a:xfrm>
+                      <a:off x="0" y="0"/>
+                      <a:ext cx="5400040" cy="1453515"/>
+                    </a:xfrm>
+                    <a:prstGeom prst="rect">
+                      <a:avLst/>
+                    </a:prstGeom>
+                  </pic:spPr>
+                </pic:pic>
+              </a:graphicData>
+            </a:graphic>
+          </wp:inline>
+        </w:drawing>
       </w:r>
     </w:p>
     <w:p>
@@ -997,43 +1385,7 @@
           <w:color w:val="000000"/>
           <w:lang w:eastAsia="es-ES"/>
         </w:rPr>
-        <w:t>Copia el fichero /</w:t>
-      </w:r>
-      <w:proofErr w:type="spellStart"/>
-      <w:r>
-        <w:rPr>
-          <w:rFonts w:ascii="Decima Nova Pro" w:eastAsia="Times New Roman" w:hAnsi="Decima Nova Pro" w:cs="Times New Roman"/>
-          <w:color w:val="000000"/>
-          <w:lang w:eastAsia="es-ES"/>
-        </w:rPr>
-        <w:t>etc</w:t>
-      </w:r>
-      <w:proofErr w:type="spellEnd"/>
-      <w:r>
-        <w:rPr>
-          <w:rFonts w:ascii="Decima Nova Pro" w:eastAsia="Times New Roman" w:hAnsi="Decima Nova Pro" w:cs="Times New Roman"/>
-          <w:color w:val="000000"/>
-          <w:lang w:eastAsia="es-ES"/>
-        </w:rPr>
-        <w:t>/</w:t>
-      </w:r>
-      <w:proofErr w:type="spellStart"/>
-      <w:r>
-        <w:rPr>
-          <w:rFonts w:ascii="Decima Nova Pro" w:eastAsia="Times New Roman" w:hAnsi="Decima Nova Pro" w:cs="Times New Roman"/>
-          <w:color w:val="000000"/>
-          <w:lang w:eastAsia="es-ES"/>
-        </w:rPr>
-        <w:t>passwd</w:t>
-      </w:r>
-      <w:proofErr w:type="spellEnd"/>
-      <w:r>
-        <w:rPr>
-          <w:rFonts w:ascii="Decima Nova Pro" w:eastAsia="Times New Roman" w:hAnsi="Decima Nova Pro" w:cs="Times New Roman"/>
-          <w:color w:val="000000"/>
-          <w:lang w:eastAsia="es-ES"/>
-        </w:rPr>
-        <w:t xml:space="preserve"> al directorio </w:t>
+        <w:t xml:space="preserve">Copia el fichero /etc/passwd al directorio </w:t>
       </w:r>
       <w:r>
         <w:rPr>
@@ -1062,6 +1414,58 @@
           <w:lang w:eastAsia="es-ES"/>
         </w:rPr>
         <w:t>usuarios.txt</w:t>
+      </w:r>
+    </w:p>
+    <w:p>
+      <w:pPr>
+        <w:spacing w:line="240" w:lineRule="auto"/>
+        <w:jc w:val="both"/>
+        <w:textAlignment w:val="baseline"/>
+        <w:rPr>
+          <w:rFonts w:ascii="Decima Nova Pro" w:eastAsia="Times New Roman" w:hAnsi="Decima Nova Pro" w:cs="Times New Roman"/>
+          <w:color w:val="000000"/>
+          <w:lang w:eastAsia="es-ES"/>
+        </w:rPr>
+      </w:pPr>
+      <w:r>
+        <w:rPr>
+          <w:noProof/>
+        </w:rPr>
+        <w:drawing>
+          <wp:inline distT="0" distB="0" distL="0" distR="0" wp14:anchorId="3FBA9278" wp14:editId="48AB8643">
+            <wp:extent cx="5400040" cy="1265555"/>
+            <wp:effectExtent l="0" t="0" r="0" b="0"/>
+            <wp:docPr id="15" name="Imagen 15" descr="Texto&#10;&#10;Descripción generada automáticamente"/>
+            <wp:cNvGraphicFramePr>
+              <a:graphicFrameLocks xmlns:a="http://schemas.openxmlformats.org/drawingml/2006/main" noChangeAspect="1"/>
+            </wp:cNvGraphicFramePr>
+            <a:graphic xmlns:a="http://schemas.openxmlformats.org/drawingml/2006/main">
+              <a:graphicData uri="http://schemas.openxmlformats.org/drawingml/2006/picture">
+                <pic:pic xmlns:pic="http://schemas.openxmlformats.org/drawingml/2006/picture">
+                  <pic:nvPicPr>
+                    <pic:cNvPr id="15" name="Imagen 15" descr="Texto&#10;&#10;Descripción generada automáticamente"/>
+                    <pic:cNvPicPr/>
+                  </pic:nvPicPr>
+                  <pic:blipFill>
+                    <a:blip r:embed="rId18"/>
+                    <a:stretch>
+                      <a:fillRect/>
+                    </a:stretch>
+                  </pic:blipFill>
+                  <pic:spPr>
+                    <a:xfrm>
+                      <a:off x="0" y="0"/>
+                      <a:ext cx="5400040" cy="1265555"/>
+                    </a:xfrm>
+                    <a:prstGeom prst="rect">
+                      <a:avLst/>
+                    </a:prstGeom>
+                  </pic:spPr>
+                </pic:pic>
+              </a:graphicData>
+            </a:graphic>
+          </wp:inline>
+        </w:drawing>
       </w:r>
     </w:p>
     <w:p>
@@ -1111,8 +1515,283 @@
           <w:color w:val="000000"/>
           <w:lang w:eastAsia="es-ES"/>
         </w:rPr>
-        <w:t>¿Cuáles son los permisos de los directorios presentes en el directorio raíz y en nuestro directorio de usuario? ¿A quién pertenecen los ficheros y qué permisos tienen los distintos usuarios del ordenador?</w:t>
-      </w:r>
+        <w:t xml:space="preserve">¿Cuáles son los permisos de los directorios presentes en el directorio raíz y en nuestro directorio de usuario? </w:t>
+      </w:r>
+    </w:p>
+    <w:p>
+      <w:pPr>
+        <w:spacing w:after="0" w:line="240" w:lineRule="auto"/>
+        <w:jc w:val="both"/>
+        <w:textAlignment w:val="baseline"/>
+        <w:rPr>
+          <w:rFonts w:ascii="Decima Nova Pro" w:eastAsia="Times New Roman" w:hAnsi="Decima Nova Pro" w:cs="Times New Roman"/>
+          <w:color w:val="000000"/>
+          <w:lang w:eastAsia="es-ES"/>
+        </w:rPr>
+      </w:pPr>
+      <w:r>
+        <w:rPr>
+          <w:noProof/>
+        </w:rPr>
+        <w:drawing>
+          <wp:inline distT="0" distB="0" distL="0" distR="0" wp14:anchorId="6A5E3CD8" wp14:editId="6852D562">
+            <wp:extent cx="5400040" cy="3528060"/>
+            <wp:effectExtent l="0" t="0" r="0" b="0"/>
+            <wp:docPr id="16" name="Imagen 16" descr="Texto&#10;&#10;Descripción generada automáticamente"/>
+            <wp:cNvGraphicFramePr>
+              <a:graphicFrameLocks xmlns:a="http://schemas.openxmlformats.org/drawingml/2006/main" noChangeAspect="1"/>
+            </wp:cNvGraphicFramePr>
+            <a:graphic xmlns:a="http://schemas.openxmlformats.org/drawingml/2006/main">
+              <a:graphicData uri="http://schemas.openxmlformats.org/drawingml/2006/picture">
+                <pic:pic xmlns:pic="http://schemas.openxmlformats.org/drawingml/2006/picture">
+                  <pic:nvPicPr>
+                    <pic:cNvPr id="16" name="Imagen 16" descr="Texto&#10;&#10;Descripción generada automáticamente"/>
+                    <pic:cNvPicPr/>
+                  </pic:nvPicPr>
+                  <pic:blipFill>
+                    <a:blip r:embed="rId19"/>
+                    <a:stretch>
+                      <a:fillRect/>
+                    </a:stretch>
+                  </pic:blipFill>
+                  <pic:spPr>
+                    <a:xfrm>
+                      <a:off x="0" y="0"/>
+                      <a:ext cx="5400040" cy="3528060"/>
+                    </a:xfrm>
+                    <a:prstGeom prst="rect">
+                      <a:avLst/>
+                    </a:prstGeom>
+                  </pic:spPr>
+                </pic:pic>
+              </a:graphicData>
+            </a:graphic>
+          </wp:inline>
+        </w:drawing>
+      </w:r>
+    </w:p>
+    <w:p>
+      <w:pPr>
+        <w:spacing w:after="0" w:line="240" w:lineRule="auto"/>
+        <w:jc w:val="both"/>
+        <w:textAlignment w:val="baseline"/>
+        <w:rPr>
+          <w:rFonts w:ascii="Decima Nova Pro" w:eastAsia="Times New Roman" w:hAnsi="Decima Nova Pro" w:cs="Times New Roman"/>
+          <w:color w:val="000000"/>
+          <w:lang w:eastAsia="es-ES"/>
+        </w:rPr>
+      </w:pPr>
+    </w:p>
+    <w:p>
+      <w:pPr>
+        <w:spacing w:after="0" w:line="240" w:lineRule="auto"/>
+        <w:jc w:val="both"/>
+        <w:textAlignment w:val="baseline"/>
+        <w:rPr>
+          <w:rFonts w:ascii="Decima Nova Pro" w:eastAsia="Times New Roman" w:hAnsi="Decima Nova Pro" w:cs="Times New Roman"/>
+          <w:color w:val="000000"/>
+          <w:lang w:eastAsia="es-ES"/>
+        </w:rPr>
+      </w:pPr>
+      <w:r>
+        <w:rPr>
+          <w:noProof/>
+        </w:rPr>
+        <w:lastRenderedPageBreak/>
+        <w:drawing>
+          <wp:inline distT="0" distB="0" distL="0" distR="0" wp14:anchorId="3E140DAD" wp14:editId="06D07ADA">
+            <wp:extent cx="5400040" cy="1797685"/>
+            <wp:effectExtent l="0" t="0" r="0" b="0"/>
+            <wp:docPr id="17" name="Imagen 17" descr="Texto&#10;&#10;Descripción generada automáticamente con confianza media"/>
+            <wp:cNvGraphicFramePr>
+              <a:graphicFrameLocks xmlns:a="http://schemas.openxmlformats.org/drawingml/2006/main" noChangeAspect="1"/>
+            </wp:cNvGraphicFramePr>
+            <a:graphic xmlns:a="http://schemas.openxmlformats.org/drawingml/2006/main">
+              <a:graphicData uri="http://schemas.openxmlformats.org/drawingml/2006/picture">
+                <pic:pic xmlns:pic="http://schemas.openxmlformats.org/drawingml/2006/picture">
+                  <pic:nvPicPr>
+                    <pic:cNvPr id="17" name="Imagen 17" descr="Texto&#10;&#10;Descripción generada automáticamente con confianza media"/>
+                    <pic:cNvPicPr/>
+                  </pic:nvPicPr>
+                  <pic:blipFill>
+                    <a:blip r:embed="rId20"/>
+                    <a:stretch>
+                      <a:fillRect/>
+                    </a:stretch>
+                  </pic:blipFill>
+                  <pic:spPr>
+                    <a:xfrm>
+                      <a:off x="0" y="0"/>
+                      <a:ext cx="5400040" cy="1797685"/>
+                    </a:xfrm>
+                    <a:prstGeom prst="rect">
+                      <a:avLst/>
+                    </a:prstGeom>
+                  </pic:spPr>
+                </pic:pic>
+              </a:graphicData>
+            </a:graphic>
+          </wp:inline>
+        </w:drawing>
+      </w:r>
+    </w:p>
+    <w:p>
+      <w:pPr>
+        <w:spacing w:after="0" w:line="240" w:lineRule="auto"/>
+        <w:jc w:val="both"/>
+        <w:textAlignment w:val="baseline"/>
+        <w:rPr>
+          <w:rFonts w:ascii="Decima Nova Pro" w:eastAsia="Times New Roman" w:hAnsi="Decima Nova Pro" w:cs="Times New Roman"/>
+          <w:color w:val="000000"/>
+          <w:lang w:eastAsia="es-ES"/>
+        </w:rPr>
+      </w:pPr>
+    </w:p>
+    <w:p>
+      <w:pPr>
+        <w:spacing w:after="0" w:line="240" w:lineRule="auto"/>
+        <w:jc w:val="both"/>
+        <w:textAlignment w:val="baseline"/>
+        <w:rPr>
+          <w:rFonts w:ascii="Decima Nova Pro" w:eastAsia="Times New Roman" w:hAnsi="Decima Nova Pro" w:cs="Times New Roman"/>
+          <w:color w:val="000000"/>
+          <w:lang w:eastAsia="es-ES"/>
+        </w:rPr>
+      </w:pPr>
+      <w:r>
+        <w:rPr>
+          <w:rFonts w:ascii="Decima Nova Pro" w:eastAsia="Times New Roman" w:hAnsi="Decima Nova Pro" w:cs="Times New Roman"/>
+          <w:color w:val="000000"/>
+          <w:lang w:eastAsia="es-ES"/>
+        </w:rPr>
+        <w:t>¿A quién pertenecen los ficheros y qué permisos tienen los distintos usuarios del ordenador?</w:t>
+      </w:r>
+    </w:p>
+    <w:p>
+      <w:pPr>
+        <w:spacing w:after="0" w:line="240" w:lineRule="auto"/>
+        <w:jc w:val="both"/>
+        <w:textAlignment w:val="baseline"/>
+        <w:rPr>
+          <w:rFonts w:ascii="Decima Nova Pro" w:eastAsia="Times New Roman" w:hAnsi="Decima Nova Pro" w:cs="Times New Roman"/>
+          <w:color w:val="000000"/>
+          <w:lang w:eastAsia="es-ES"/>
+        </w:rPr>
+      </w:pPr>
+    </w:p>
+    <w:p>
+      <w:pPr>
+        <w:pStyle w:val="Prrafodelista"/>
+        <w:numPr>
+          <w:ilvl w:val="0"/>
+          <w:numId w:val="11"/>
+        </w:numPr>
+        <w:spacing w:after="0" w:line="240" w:lineRule="auto"/>
+        <w:jc w:val="both"/>
+        <w:textAlignment w:val="baseline"/>
+        <w:rPr>
+          <w:rFonts w:ascii="Decima Nova Pro" w:eastAsia="Times New Roman" w:hAnsi="Decima Nova Pro" w:cs="Times New Roman"/>
+          <w:color w:val="000000"/>
+          <w:lang w:eastAsia="es-ES"/>
+        </w:rPr>
+      </w:pPr>
+      <w:r>
+        <w:rPr>
+          <w:rFonts w:ascii="Decima Nova Pro" w:eastAsia="Times New Roman" w:hAnsi="Decima Nova Pro" w:cs="Times New Roman"/>
+          <w:color w:val="000000"/>
+          <w:lang w:eastAsia="es-ES"/>
+        </w:rPr>
+        <w:t xml:space="preserve">En este  caso pertenecen </w:t>
+      </w:r>
+      <w:r>
+        <w:rPr>
+          <w:rFonts w:ascii="Decima Nova Pro" w:eastAsia="Times New Roman" w:hAnsi="Decima Nova Pro" w:cs="Times New Roman"/>
+          <w:color w:val="000000"/>
+          <w:lang w:eastAsia="es-ES"/>
+        </w:rPr>
+        <w:t xml:space="preserve">el directorio de usuario </w:t>
+      </w:r>
+      <w:r>
+        <w:rPr>
+          <w:rFonts w:ascii="Decima Nova Pro" w:eastAsia="Times New Roman" w:hAnsi="Decima Nova Pro" w:cs="Times New Roman"/>
+          <w:color w:val="000000"/>
+          <w:lang w:eastAsia="es-ES"/>
+        </w:rPr>
+        <w:t xml:space="preserve">al usuario </w:t>
+      </w:r>
+      <w:r>
+        <w:rPr>
+          <w:rFonts w:ascii="Decima Nova Pro" w:eastAsia="Times New Roman" w:hAnsi="Decima Nova Pro" w:cs="Times New Roman"/>
+          <w:color w:val="000000"/>
+          <w:lang w:eastAsia="es-ES"/>
+        </w:rPr>
+        <w:t>u</w:t>
+      </w:r>
+      <w:r>
+        <w:rPr>
+          <w:rFonts w:ascii="Decima Nova Pro" w:eastAsia="Times New Roman" w:hAnsi="Decima Nova Pro" w:cs="Times New Roman"/>
+          <w:color w:val="000000"/>
+          <w:lang w:eastAsia="es-ES"/>
+        </w:rPr>
+        <w:t xml:space="preserve">buntu y al grupo </w:t>
+      </w:r>
+      <w:r>
+        <w:rPr>
+          <w:rFonts w:ascii="Decima Nova Pro" w:eastAsia="Times New Roman" w:hAnsi="Decima Nova Pro" w:cs="Times New Roman"/>
+          <w:color w:val="000000"/>
+          <w:lang w:eastAsia="es-ES"/>
+        </w:rPr>
+        <w:t>ubuntu.</w:t>
+      </w:r>
+    </w:p>
+    <w:p>
+      <w:pPr>
+        <w:pStyle w:val="Prrafodelista"/>
+        <w:numPr>
+          <w:ilvl w:val="0"/>
+          <w:numId w:val="11"/>
+        </w:numPr>
+        <w:spacing w:after="0" w:line="240" w:lineRule="auto"/>
+        <w:jc w:val="both"/>
+        <w:textAlignment w:val="baseline"/>
+        <w:rPr>
+          <w:rFonts w:ascii="Decima Nova Pro" w:eastAsia="Times New Roman" w:hAnsi="Decima Nova Pro" w:cs="Times New Roman"/>
+          <w:color w:val="000000"/>
+          <w:lang w:eastAsia="es-ES"/>
+        </w:rPr>
+      </w:pPr>
+      <w:r>
+        <w:rPr>
+          <w:rFonts w:ascii="Decima Nova Pro" w:eastAsia="Times New Roman" w:hAnsi="Decima Nova Pro" w:cs="Times New Roman"/>
+          <w:color w:val="000000"/>
+          <w:lang w:eastAsia="es-ES"/>
+        </w:rPr>
+        <w:t>Y el directorio raíz pertenece al usuario root.</w:t>
+      </w:r>
+    </w:p>
+    <w:p>
+      <w:pPr>
+        <w:spacing w:after="0" w:line="240" w:lineRule="auto"/>
+        <w:jc w:val="both"/>
+        <w:textAlignment w:val="baseline"/>
+        <w:rPr>
+          <w:rFonts w:ascii="Decima Nova Pro" w:eastAsia="Times New Roman" w:hAnsi="Decima Nova Pro" w:cs="Times New Roman"/>
+          <w:color w:val="000000"/>
+          <w:lang w:eastAsia="es-ES"/>
+        </w:rPr>
+      </w:pPr>
+    </w:p>
+    <w:p>
+      <w:pPr>
+        <w:spacing w:after="0" w:line="240" w:lineRule="auto"/>
+        <w:jc w:val="both"/>
+        <w:textAlignment w:val="baseline"/>
+        <w:rPr>
+          <w:rFonts w:ascii="Decima Nova Pro" w:eastAsia="Times New Roman" w:hAnsi="Decima Nova Pro" w:cs="Times New Roman"/>
+          <w:color w:val="000000"/>
+          <w:lang w:eastAsia="es-ES"/>
+        </w:rPr>
+      </w:pPr>
     </w:p>
     <w:p>
       <w:pPr>
@@ -1158,6 +1837,58 @@
     </w:p>
     <w:p>
       <w:pPr>
+        <w:spacing w:after="0" w:line="240" w:lineRule="auto"/>
+        <w:jc w:val="both"/>
+        <w:textAlignment w:val="baseline"/>
+        <w:rPr>
+          <w:rFonts w:ascii="Decima Nova Pro" w:eastAsia="Times New Roman" w:hAnsi="Decima Nova Pro" w:cs="Times New Roman"/>
+          <w:color w:val="000000"/>
+          <w:lang w:eastAsia="es-ES"/>
+        </w:rPr>
+      </w:pPr>
+      <w:r>
+        <w:rPr>
+          <w:noProof/>
+        </w:rPr>
+        <w:drawing>
+          <wp:inline distT="0" distB="0" distL="0" distR="0" wp14:anchorId="5CE7902E" wp14:editId="23CB8593">
+            <wp:extent cx="5400040" cy="1243330"/>
+            <wp:effectExtent l="0" t="0" r="0" b="0"/>
+            <wp:docPr id="18" name="Imagen 18" descr="Texto&#10;&#10;Descripción generada automáticamente"/>
+            <wp:cNvGraphicFramePr>
+              <a:graphicFrameLocks xmlns:a="http://schemas.openxmlformats.org/drawingml/2006/main" noChangeAspect="1"/>
+            </wp:cNvGraphicFramePr>
+            <a:graphic xmlns:a="http://schemas.openxmlformats.org/drawingml/2006/main">
+              <a:graphicData uri="http://schemas.openxmlformats.org/drawingml/2006/picture">
+                <pic:pic xmlns:pic="http://schemas.openxmlformats.org/drawingml/2006/picture">
+                  <pic:nvPicPr>
+                    <pic:cNvPr id="18" name="Imagen 18" descr="Texto&#10;&#10;Descripción generada automáticamente"/>
+                    <pic:cNvPicPr/>
+                  </pic:nvPicPr>
+                  <pic:blipFill>
+                    <a:blip r:embed="rId21"/>
+                    <a:stretch>
+                      <a:fillRect/>
+                    </a:stretch>
+                  </pic:blipFill>
+                  <pic:spPr>
+                    <a:xfrm>
+                      <a:off x="0" y="0"/>
+                      <a:ext cx="5400040" cy="1243330"/>
+                    </a:xfrm>
+                    <a:prstGeom prst="rect">
+                      <a:avLst/>
+                    </a:prstGeom>
+                  </pic:spPr>
+                </pic:pic>
+              </a:graphicData>
+            </a:graphic>
+          </wp:inline>
+        </w:drawing>
+      </w:r>
+    </w:p>
+    <w:p>
+      <w:pPr>
         <w:numPr>
           <w:ilvl w:val="0"/>
           <w:numId w:val="5"/>
@@ -1177,8 +1908,59 @@
           <w:color w:val="000000"/>
           <w:lang w:eastAsia="es-ES"/>
         </w:rPr>
-        <w:lastRenderedPageBreak/>
         <w:t>Cambia los permisos para que sólo tu usuario pueda acceder al nuevo directorio</w:t>
+      </w:r>
+    </w:p>
+    <w:p>
+      <w:pPr>
+        <w:spacing w:after="0" w:line="240" w:lineRule="auto"/>
+        <w:jc w:val="both"/>
+        <w:textAlignment w:val="baseline"/>
+        <w:rPr>
+          <w:rFonts w:ascii="Decima Nova Pro" w:eastAsia="Times New Roman" w:hAnsi="Decima Nova Pro" w:cs="Times New Roman"/>
+          <w:color w:val="000000"/>
+          <w:lang w:eastAsia="es-ES"/>
+        </w:rPr>
+      </w:pPr>
+      <w:r>
+        <w:rPr>
+          <w:noProof/>
+        </w:rPr>
+        <w:drawing>
+          <wp:inline distT="0" distB="0" distL="0" distR="0" wp14:anchorId="7DE1B6DC" wp14:editId="5F724BEE">
+            <wp:extent cx="4126727" cy="897115"/>
+            <wp:effectExtent l="0" t="0" r="7620" b="0"/>
+            <wp:docPr id="19" name="Imagen 19" descr="Texto&#10;&#10;Descripción generada automáticamente"/>
+            <wp:cNvGraphicFramePr>
+              <a:graphicFrameLocks xmlns:a="http://schemas.openxmlformats.org/drawingml/2006/main" noChangeAspect="1"/>
+            </wp:cNvGraphicFramePr>
+            <a:graphic xmlns:a="http://schemas.openxmlformats.org/drawingml/2006/main">
+              <a:graphicData uri="http://schemas.openxmlformats.org/drawingml/2006/picture">
+                <pic:pic xmlns:pic="http://schemas.openxmlformats.org/drawingml/2006/picture">
+                  <pic:nvPicPr>
+                    <pic:cNvPr id="19" name="Imagen 19" descr="Texto&#10;&#10;Descripción generada automáticamente"/>
+                    <pic:cNvPicPr/>
+                  </pic:nvPicPr>
+                  <pic:blipFill>
+                    <a:blip r:embed="rId22"/>
+                    <a:stretch>
+                      <a:fillRect/>
+                    </a:stretch>
+                  </pic:blipFill>
+                  <pic:spPr>
+                    <a:xfrm>
+                      <a:off x="0" y="0"/>
+                      <a:ext cx="4167478" cy="905974"/>
+                    </a:xfrm>
+                    <a:prstGeom prst="rect">
+                      <a:avLst/>
+                    </a:prstGeom>
+                  </pic:spPr>
+                </pic:pic>
+              </a:graphicData>
+            </a:graphic>
+          </wp:inline>
+        </w:drawing>
       </w:r>
     </w:p>
     <w:p>
@@ -1207,6 +1989,110 @@
     </w:p>
     <w:p>
       <w:pPr>
+        <w:spacing w:line="240" w:lineRule="auto"/>
+        <w:jc w:val="both"/>
+        <w:textAlignment w:val="baseline"/>
+        <w:rPr>
+          <w:rFonts w:ascii="Decima Nova Pro" w:eastAsia="Times New Roman" w:hAnsi="Decima Nova Pro" w:cs="Times New Roman"/>
+          <w:color w:val="000000"/>
+          <w:lang w:eastAsia="es-ES"/>
+        </w:rPr>
+      </w:pPr>
+      <w:r>
+        <w:rPr>
+          <w:noProof/>
+        </w:rPr>
+        <w:drawing>
+          <wp:inline distT="0" distB="0" distL="0" distR="0" wp14:anchorId="3E7E71CD" wp14:editId="3ED87076">
+            <wp:extent cx="4182386" cy="1013684"/>
+            <wp:effectExtent l="0" t="0" r="0" b="0"/>
+            <wp:docPr id="20" name="Imagen 20" descr="Texto&#10;&#10;Descripción generada automáticamente"/>
+            <wp:cNvGraphicFramePr>
+              <a:graphicFrameLocks xmlns:a="http://schemas.openxmlformats.org/drawingml/2006/main" noChangeAspect="1"/>
+            </wp:cNvGraphicFramePr>
+            <a:graphic xmlns:a="http://schemas.openxmlformats.org/drawingml/2006/main">
+              <a:graphicData uri="http://schemas.openxmlformats.org/drawingml/2006/picture">
+                <pic:pic xmlns:pic="http://schemas.openxmlformats.org/drawingml/2006/picture">
+                  <pic:nvPicPr>
+                    <pic:cNvPr id="20" name="Imagen 20" descr="Texto&#10;&#10;Descripción generada automáticamente"/>
+                    <pic:cNvPicPr/>
+                  </pic:nvPicPr>
+                  <pic:blipFill>
+                    <a:blip r:embed="rId23"/>
+                    <a:stretch>
+                      <a:fillRect/>
+                    </a:stretch>
+                  </pic:blipFill>
+                  <pic:spPr>
+                    <a:xfrm>
+                      <a:off x="0" y="0"/>
+                      <a:ext cx="4196153" cy="1017021"/>
+                    </a:xfrm>
+                    <a:prstGeom prst="rect">
+                      <a:avLst/>
+                    </a:prstGeom>
+                  </pic:spPr>
+                </pic:pic>
+              </a:graphicData>
+            </a:graphic>
+          </wp:inline>
+        </w:drawing>
+      </w:r>
+    </w:p>
+    <w:p>
+      <w:pPr>
+        <w:spacing w:line="240" w:lineRule="auto"/>
+        <w:jc w:val="both"/>
+        <w:textAlignment w:val="baseline"/>
+        <w:rPr>
+          <w:rFonts w:ascii="Decima Nova Pro" w:eastAsia="Times New Roman" w:hAnsi="Decima Nova Pro" w:cs="Times New Roman"/>
+          <w:color w:val="000000"/>
+          <w:lang w:eastAsia="es-ES"/>
+        </w:rPr>
+      </w:pPr>
+      <w:r>
+        <w:rPr>
+          <w:noProof/>
+        </w:rPr>
+        <w:drawing>
+          <wp:inline distT="0" distB="0" distL="0" distR="0" wp14:anchorId="35B05A0B" wp14:editId="4DA43A25">
+            <wp:extent cx="4214192" cy="1506980"/>
+            <wp:effectExtent l="0" t="0" r="0" b="0"/>
+            <wp:docPr id="21" name="Imagen 21" descr="Texto&#10;&#10;Descripción generada automáticamente"/>
+            <wp:cNvGraphicFramePr>
+              <a:graphicFrameLocks xmlns:a="http://schemas.openxmlformats.org/drawingml/2006/main" noChangeAspect="1"/>
+            </wp:cNvGraphicFramePr>
+            <a:graphic xmlns:a="http://schemas.openxmlformats.org/drawingml/2006/main">
+              <a:graphicData uri="http://schemas.openxmlformats.org/drawingml/2006/picture">
+                <pic:pic xmlns:pic="http://schemas.openxmlformats.org/drawingml/2006/picture">
+                  <pic:nvPicPr>
+                    <pic:cNvPr id="21" name="Imagen 21" descr="Texto&#10;&#10;Descripción generada automáticamente"/>
+                    <pic:cNvPicPr/>
+                  </pic:nvPicPr>
+                  <pic:blipFill>
+                    <a:blip r:embed="rId24"/>
+                    <a:stretch>
+                      <a:fillRect/>
+                    </a:stretch>
+                  </pic:blipFill>
+                  <pic:spPr>
+                    <a:xfrm>
+                      <a:off x="0" y="0"/>
+                      <a:ext cx="4220406" cy="1509202"/>
+                    </a:xfrm>
+                    <a:prstGeom prst="rect">
+                      <a:avLst/>
+                    </a:prstGeom>
+                  </pic:spPr>
+                </pic:pic>
+              </a:graphicData>
+            </a:graphic>
+          </wp:inline>
+        </w:drawing>
+      </w:r>
+    </w:p>
+    <w:p>
+      <w:pPr>
         <w:spacing w:after="0" w:line="240" w:lineRule="auto"/>
         <w:rPr>
           <w:rFonts w:ascii="Times New Roman" w:eastAsia="Times New Roman" w:hAnsi="Times New Roman" w:cs="Times New Roman"/>
@@ -1286,6 +2172,70 @@
     </w:p>
     <w:p>
       <w:pPr>
+        <w:spacing w:after="0" w:line="240" w:lineRule="auto"/>
+        <w:jc w:val="both"/>
+        <w:textAlignment w:val="baseline"/>
+        <w:rPr>
+          <w:rFonts w:ascii="Decima Nova Pro" w:eastAsia="Times New Roman" w:hAnsi="Decima Nova Pro" w:cs="Times New Roman"/>
+          <w:color w:val="000000"/>
+          <w:lang w:eastAsia="es-ES"/>
+        </w:rPr>
+      </w:pPr>
+      <w:r>
+        <w:rPr>
+          <w:noProof/>
+        </w:rPr>
+        <w:drawing>
+          <wp:inline distT="0" distB="0" distL="0" distR="0" wp14:anchorId="26E2A61C" wp14:editId="7AB3E458">
+            <wp:extent cx="4253948" cy="698820"/>
+            <wp:effectExtent l="0" t="0" r="0" b="6350"/>
+            <wp:docPr id="22" name="Imagen 22" descr="Interfaz de usuario gráfica, Texto&#10;&#10;Descripción generada automáticamente"/>
+            <wp:cNvGraphicFramePr>
+              <a:graphicFrameLocks xmlns:a="http://schemas.openxmlformats.org/drawingml/2006/main" noChangeAspect="1"/>
+            </wp:cNvGraphicFramePr>
+            <a:graphic xmlns:a="http://schemas.openxmlformats.org/drawingml/2006/main">
+              <a:graphicData uri="http://schemas.openxmlformats.org/drawingml/2006/picture">
+                <pic:pic xmlns:pic="http://schemas.openxmlformats.org/drawingml/2006/picture">
+                  <pic:nvPicPr>
+                    <pic:cNvPr id="22" name="Imagen 22" descr="Interfaz de usuario gráfica, Texto&#10;&#10;Descripción generada automáticamente"/>
+                    <pic:cNvPicPr/>
+                  </pic:nvPicPr>
+                  <pic:blipFill>
+                    <a:blip r:embed="rId25"/>
+                    <a:stretch>
+                      <a:fillRect/>
+                    </a:stretch>
+                  </pic:blipFill>
+                  <pic:spPr>
+                    <a:xfrm>
+                      <a:off x="0" y="0"/>
+                      <a:ext cx="4276542" cy="702532"/>
+                    </a:xfrm>
+                    <a:prstGeom prst="rect">
+                      <a:avLst/>
+                    </a:prstGeom>
+                  </pic:spPr>
+                </pic:pic>
+              </a:graphicData>
+            </a:graphic>
+          </wp:inline>
+        </w:drawing>
+      </w:r>
+    </w:p>
+    <w:p>
+      <w:pPr>
+        <w:spacing w:after="0" w:line="240" w:lineRule="auto"/>
+        <w:jc w:val="both"/>
+        <w:textAlignment w:val="baseline"/>
+        <w:rPr>
+          <w:rFonts w:ascii="Decima Nova Pro" w:eastAsia="Times New Roman" w:hAnsi="Decima Nova Pro" w:cs="Times New Roman"/>
+          <w:color w:val="000000"/>
+          <w:lang w:eastAsia="es-ES"/>
+        </w:rPr>
+      </w:pPr>
+    </w:p>
+    <w:p>
+      <w:pPr>
         <w:numPr>
           <w:ilvl w:val="0"/>
           <w:numId w:val="6"/>
@@ -1315,20 +2265,8 @@
           <w:color w:val="000000"/>
           <w:lang w:eastAsia="es-ES"/>
         </w:rPr>
-        <w:t>/</w:t>
-      </w:r>
-      <w:proofErr w:type="spellStart"/>
-      <w:r>
-        <w:rPr>
-          <w:rFonts w:ascii="Decima Nova Pro" w:eastAsia="Times New Roman" w:hAnsi="Decima Nova Pro" w:cs="Times New Roman"/>
-          <w:i/>
-          <w:iCs/>
-          <w:color w:val="000000"/>
-          <w:lang w:eastAsia="es-ES"/>
-        </w:rPr>
-        <w:t>etc</w:t>
-      </w:r>
-      <w:proofErr w:type="spellEnd"/>
+        <w:t>/etc</w:t>
+      </w:r>
       <w:r>
         <w:rPr>
           <w:rFonts w:ascii="Decima Nova Pro" w:eastAsia="Times New Roman" w:hAnsi="Decima Nova Pro" w:cs="Times New Roman"/>
@@ -1337,6 +2275,334 @@
         </w:rPr>
         <w:t xml:space="preserve"> con su tamaño y ordénalos por tamaño.</w:t>
       </w:r>
+    </w:p>
+    <w:p>
+      <w:pPr>
+        <w:spacing w:after="0" w:line="240" w:lineRule="auto"/>
+        <w:jc w:val="both"/>
+        <w:textAlignment w:val="baseline"/>
+        <w:rPr>
+          <w:rFonts w:ascii="Decima Nova Pro" w:eastAsia="Times New Roman" w:hAnsi="Decima Nova Pro" w:cs="Times New Roman"/>
+          <w:color w:val="000000"/>
+          <w:lang w:eastAsia="es-ES"/>
+        </w:rPr>
+      </w:pPr>
+      <w:r>
+        <w:rPr>
+          <w:noProof/>
+        </w:rPr>
+        <w:drawing>
+          <wp:inline distT="0" distB="0" distL="0" distR="0" wp14:anchorId="72EC6ECF" wp14:editId="1120E7A8">
+            <wp:extent cx="3252084" cy="384452"/>
+            <wp:effectExtent l="0" t="0" r="5715" b="0"/>
+            <wp:docPr id="23" name="Imagen 23"/>
+            <wp:cNvGraphicFramePr>
+              <a:graphicFrameLocks xmlns:a="http://schemas.openxmlformats.org/drawingml/2006/main" noChangeAspect="1"/>
+            </wp:cNvGraphicFramePr>
+            <a:graphic xmlns:a="http://schemas.openxmlformats.org/drawingml/2006/main">
+              <a:graphicData uri="http://schemas.openxmlformats.org/drawingml/2006/picture">
+                <pic:pic xmlns:pic="http://schemas.openxmlformats.org/drawingml/2006/picture">
+                  <pic:nvPicPr>
+                    <pic:cNvPr id="1" name=""/>
+                    <pic:cNvPicPr/>
+                  </pic:nvPicPr>
+                  <pic:blipFill>
+                    <a:blip r:embed="rId26"/>
+                    <a:stretch>
+                      <a:fillRect/>
+                    </a:stretch>
+                  </pic:blipFill>
+                  <pic:spPr>
+                    <a:xfrm>
+                      <a:off x="0" y="0"/>
+                      <a:ext cx="3333104" cy="394030"/>
+                    </a:xfrm>
+                    <a:prstGeom prst="rect">
+                      <a:avLst/>
+                    </a:prstGeom>
+                  </pic:spPr>
+                </pic:pic>
+              </a:graphicData>
+            </a:graphic>
+          </wp:inline>
+        </w:drawing>
+      </w:r>
+    </w:p>
+    <w:p>
+      <w:pPr>
+        <w:spacing w:after="0" w:line="240" w:lineRule="auto"/>
+        <w:jc w:val="both"/>
+        <w:textAlignment w:val="baseline"/>
+        <w:rPr>
+          <w:rFonts w:ascii="Decima Nova Pro" w:eastAsia="Times New Roman" w:hAnsi="Decima Nova Pro" w:cs="Times New Roman"/>
+          <w:color w:val="000000"/>
+          <w:lang w:eastAsia="es-ES"/>
+        </w:rPr>
+      </w:pPr>
+      <w:r>
+        <w:rPr>
+          <w:noProof/>
+        </w:rPr>
+        <w:drawing>
+          <wp:inline distT="0" distB="0" distL="0" distR="0" wp14:anchorId="04B89A46" wp14:editId="66A74754">
+            <wp:extent cx="5400040" cy="5582920"/>
+            <wp:effectExtent l="0" t="0" r="0" b="0"/>
+            <wp:docPr id="24" name="Imagen 24" descr="Imagen que contiene Tabla&#10;&#10;Descripción generada automáticamente"/>
+            <wp:cNvGraphicFramePr>
+              <a:graphicFrameLocks xmlns:a="http://schemas.openxmlformats.org/drawingml/2006/main" noChangeAspect="1"/>
+            </wp:cNvGraphicFramePr>
+            <a:graphic xmlns:a="http://schemas.openxmlformats.org/drawingml/2006/main">
+              <a:graphicData uri="http://schemas.openxmlformats.org/drawingml/2006/picture">
+                <pic:pic xmlns:pic="http://schemas.openxmlformats.org/drawingml/2006/picture">
+                  <pic:nvPicPr>
+                    <pic:cNvPr id="24" name="Imagen 24" descr="Imagen que contiene Tabla&#10;&#10;Descripción generada automáticamente"/>
+                    <pic:cNvPicPr/>
+                  </pic:nvPicPr>
+                  <pic:blipFill>
+                    <a:blip r:embed="rId27"/>
+                    <a:stretch>
+                      <a:fillRect/>
+                    </a:stretch>
+                  </pic:blipFill>
+                  <pic:spPr>
+                    <a:xfrm>
+                      <a:off x="0" y="0"/>
+                      <a:ext cx="5400040" cy="5582920"/>
+                    </a:xfrm>
+                    <a:prstGeom prst="rect">
+                      <a:avLst/>
+                    </a:prstGeom>
+                  </pic:spPr>
+                </pic:pic>
+              </a:graphicData>
+            </a:graphic>
+          </wp:inline>
+        </w:drawing>
+      </w:r>
+    </w:p>
+    <w:p>
+      <w:pPr>
+        <w:spacing w:after="0" w:line="240" w:lineRule="auto"/>
+        <w:jc w:val="both"/>
+        <w:textAlignment w:val="baseline"/>
+        <w:rPr>
+          <w:rFonts w:ascii="Decima Nova Pro" w:eastAsia="Times New Roman" w:hAnsi="Decima Nova Pro" w:cs="Times New Roman"/>
+          <w:color w:val="000000"/>
+          <w:lang w:eastAsia="es-ES"/>
+        </w:rPr>
+      </w:pPr>
+      <w:r>
+        <w:rPr>
+          <w:noProof/>
+        </w:rPr>
+        <w:lastRenderedPageBreak/>
+        <w:drawing>
+          <wp:inline distT="0" distB="0" distL="0" distR="0" wp14:anchorId="669C880B" wp14:editId="00832447">
+            <wp:extent cx="5400040" cy="5641975"/>
+            <wp:effectExtent l="0" t="0" r="0" b="0"/>
+            <wp:docPr id="25" name="Imagen 25" descr="Imagen que contiene Texto&#10;&#10;Descripción generada automáticamente"/>
+            <wp:cNvGraphicFramePr>
+              <a:graphicFrameLocks xmlns:a="http://schemas.openxmlformats.org/drawingml/2006/main" noChangeAspect="1"/>
+            </wp:cNvGraphicFramePr>
+            <a:graphic xmlns:a="http://schemas.openxmlformats.org/drawingml/2006/main">
+              <a:graphicData uri="http://schemas.openxmlformats.org/drawingml/2006/picture">
+                <pic:pic xmlns:pic="http://schemas.openxmlformats.org/drawingml/2006/picture">
+                  <pic:nvPicPr>
+                    <pic:cNvPr id="25" name="Imagen 25" descr="Imagen que contiene Texto&#10;&#10;Descripción generada automáticamente"/>
+                    <pic:cNvPicPr/>
+                  </pic:nvPicPr>
+                  <pic:blipFill>
+                    <a:blip r:embed="rId28"/>
+                    <a:stretch>
+                      <a:fillRect/>
+                    </a:stretch>
+                  </pic:blipFill>
+                  <pic:spPr>
+                    <a:xfrm>
+                      <a:off x="0" y="0"/>
+                      <a:ext cx="5400040" cy="5641975"/>
+                    </a:xfrm>
+                    <a:prstGeom prst="rect">
+                      <a:avLst/>
+                    </a:prstGeom>
+                  </pic:spPr>
+                </pic:pic>
+              </a:graphicData>
+            </a:graphic>
+          </wp:inline>
+        </w:drawing>
+      </w:r>
+    </w:p>
+    <w:p>
+      <w:pPr>
+        <w:spacing w:after="0" w:line="240" w:lineRule="auto"/>
+        <w:jc w:val="both"/>
+        <w:textAlignment w:val="baseline"/>
+        <w:rPr>
+          <w:rFonts w:ascii="Decima Nova Pro" w:eastAsia="Times New Roman" w:hAnsi="Decima Nova Pro" w:cs="Times New Roman"/>
+          <w:color w:val="000000"/>
+          <w:lang w:eastAsia="es-ES"/>
+        </w:rPr>
+      </w:pPr>
+      <w:r>
+        <w:rPr>
+          <w:noProof/>
+        </w:rPr>
+        <w:lastRenderedPageBreak/>
+        <w:drawing>
+          <wp:inline distT="0" distB="0" distL="0" distR="0" wp14:anchorId="0A0495F8" wp14:editId="18063F8D">
+            <wp:extent cx="5400040" cy="5763260"/>
+            <wp:effectExtent l="0" t="0" r="0" b="8890"/>
+            <wp:docPr id="26" name="Imagen 26" descr="Tabla&#10;&#10;Descripción generada automáticamente con confianza media"/>
+            <wp:cNvGraphicFramePr>
+              <a:graphicFrameLocks xmlns:a="http://schemas.openxmlformats.org/drawingml/2006/main" noChangeAspect="1"/>
+            </wp:cNvGraphicFramePr>
+            <a:graphic xmlns:a="http://schemas.openxmlformats.org/drawingml/2006/main">
+              <a:graphicData uri="http://schemas.openxmlformats.org/drawingml/2006/picture">
+                <pic:pic xmlns:pic="http://schemas.openxmlformats.org/drawingml/2006/picture">
+                  <pic:nvPicPr>
+                    <pic:cNvPr id="26" name="Imagen 26" descr="Tabla&#10;&#10;Descripción generada automáticamente con confianza media"/>
+                    <pic:cNvPicPr/>
+                  </pic:nvPicPr>
+                  <pic:blipFill>
+                    <a:blip r:embed="rId29"/>
+                    <a:stretch>
+                      <a:fillRect/>
+                    </a:stretch>
+                  </pic:blipFill>
+                  <pic:spPr>
+                    <a:xfrm>
+                      <a:off x="0" y="0"/>
+                      <a:ext cx="5400040" cy="5763260"/>
+                    </a:xfrm>
+                    <a:prstGeom prst="rect">
+                      <a:avLst/>
+                    </a:prstGeom>
+                  </pic:spPr>
+                </pic:pic>
+              </a:graphicData>
+            </a:graphic>
+          </wp:inline>
+        </w:drawing>
+      </w:r>
+    </w:p>
+    <w:p>
+      <w:pPr>
+        <w:spacing w:after="0" w:line="240" w:lineRule="auto"/>
+        <w:jc w:val="both"/>
+        <w:textAlignment w:val="baseline"/>
+        <w:rPr>
+          <w:rFonts w:ascii="Decima Nova Pro" w:eastAsia="Times New Roman" w:hAnsi="Decima Nova Pro" w:cs="Times New Roman"/>
+          <w:color w:val="000000"/>
+          <w:lang w:eastAsia="es-ES"/>
+        </w:rPr>
+      </w:pPr>
+      <w:r>
+        <w:rPr>
+          <w:noProof/>
+        </w:rPr>
+        <w:lastRenderedPageBreak/>
+        <w:drawing>
+          <wp:inline distT="0" distB="0" distL="0" distR="0" wp14:anchorId="100168BB" wp14:editId="005E3566">
+            <wp:extent cx="5400040" cy="4560570"/>
+            <wp:effectExtent l="0" t="0" r="0" b="0"/>
+            <wp:docPr id="27" name="Imagen 27" descr="Texto&#10;&#10;Descripción generada automáticamente con confianza media"/>
+            <wp:cNvGraphicFramePr>
+              <a:graphicFrameLocks xmlns:a="http://schemas.openxmlformats.org/drawingml/2006/main" noChangeAspect="1"/>
+            </wp:cNvGraphicFramePr>
+            <a:graphic xmlns:a="http://schemas.openxmlformats.org/drawingml/2006/main">
+              <a:graphicData uri="http://schemas.openxmlformats.org/drawingml/2006/picture">
+                <pic:pic xmlns:pic="http://schemas.openxmlformats.org/drawingml/2006/picture">
+                  <pic:nvPicPr>
+                    <pic:cNvPr id="27" name="Imagen 27" descr="Texto&#10;&#10;Descripción generada automáticamente con confianza media"/>
+                    <pic:cNvPicPr/>
+                  </pic:nvPicPr>
+                  <pic:blipFill>
+                    <a:blip r:embed="rId30"/>
+                    <a:stretch>
+                      <a:fillRect/>
+                    </a:stretch>
+                  </pic:blipFill>
+                  <pic:spPr>
+                    <a:xfrm>
+                      <a:off x="0" y="0"/>
+                      <a:ext cx="5400040" cy="4560570"/>
+                    </a:xfrm>
+                    <a:prstGeom prst="rect">
+                      <a:avLst/>
+                    </a:prstGeom>
+                  </pic:spPr>
+                </pic:pic>
+              </a:graphicData>
+            </a:graphic>
+          </wp:inline>
+        </w:drawing>
+      </w:r>
+    </w:p>
+    <w:p>
+      <w:pPr>
+        <w:spacing w:after="0" w:line="240" w:lineRule="auto"/>
+        <w:jc w:val="both"/>
+        <w:textAlignment w:val="baseline"/>
+        <w:rPr>
+          <w:rFonts w:ascii="Decima Nova Pro" w:eastAsia="Times New Roman" w:hAnsi="Decima Nova Pro" w:cs="Times New Roman"/>
+          <w:color w:val="000000"/>
+          <w:lang w:eastAsia="es-ES"/>
+        </w:rPr>
+      </w:pPr>
+      <w:r>
+        <w:rPr>
+          <w:noProof/>
+        </w:rPr>
+        <w:lastRenderedPageBreak/>
+        <w:drawing>
+          <wp:inline distT="0" distB="0" distL="0" distR="0" wp14:anchorId="2A9F5118" wp14:editId="544B9602">
+            <wp:extent cx="5400040" cy="4521835"/>
+            <wp:effectExtent l="0" t="0" r="0" b="0"/>
+            <wp:docPr id="28" name="Imagen 28" descr="Texto&#10;&#10;Descripción generada automáticamente"/>
+            <wp:cNvGraphicFramePr>
+              <a:graphicFrameLocks xmlns:a="http://schemas.openxmlformats.org/drawingml/2006/main" noChangeAspect="1"/>
+            </wp:cNvGraphicFramePr>
+            <a:graphic xmlns:a="http://schemas.openxmlformats.org/drawingml/2006/main">
+              <a:graphicData uri="http://schemas.openxmlformats.org/drawingml/2006/picture">
+                <pic:pic xmlns:pic="http://schemas.openxmlformats.org/drawingml/2006/picture">
+                  <pic:nvPicPr>
+                    <pic:cNvPr id="28" name="Imagen 28" descr="Texto&#10;&#10;Descripción generada automáticamente"/>
+                    <pic:cNvPicPr/>
+                  </pic:nvPicPr>
+                  <pic:blipFill>
+                    <a:blip r:embed="rId31"/>
+                    <a:stretch>
+                      <a:fillRect/>
+                    </a:stretch>
+                  </pic:blipFill>
+                  <pic:spPr>
+                    <a:xfrm>
+                      <a:off x="0" y="0"/>
+                      <a:ext cx="5400040" cy="4521835"/>
+                    </a:xfrm>
+                    <a:prstGeom prst="rect">
+                      <a:avLst/>
+                    </a:prstGeom>
+                  </pic:spPr>
+                </pic:pic>
+              </a:graphicData>
+            </a:graphic>
+          </wp:inline>
+        </w:drawing>
+      </w:r>
+    </w:p>
+    <w:p>
+      <w:pPr>
+        <w:spacing w:after="0" w:line="240" w:lineRule="auto"/>
+        <w:jc w:val="both"/>
+        <w:textAlignment w:val="baseline"/>
+        <w:rPr>
+          <w:rFonts w:ascii="Decima Nova Pro" w:eastAsia="Times New Roman" w:hAnsi="Decima Nova Pro" w:cs="Times New Roman"/>
+          <w:color w:val="000000"/>
+          <w:lang w:eastAsia="es-ES"/>
+        </w:rPr>
+      </w:pPr>
     </w:p>
     <w:p>
       <w:pPr>
@@ -1369,28 +2635,120 @@
           <w:color w:val="000000"/>
           <w:lang w:eastAsia="es-ES"/>
         </w:rPr>
-        <w:t>/</w:t>
-      </w:r>
-      <w:proofErr w:type="spellStart"/>
-      <w:r>
-        <w:rPr>
-          <w:rFonts w:ascii="Decima Nova Pro" w:eastAsia="Times New Roman" w:hAnsi="Decima Nova Pro" w:cs="Times New Roman"/>
-          <w:i/>
-          <w:iCs/>
-          <w:color w:val="000000"/>
-          <w:lang w:eastAsia="es-ES"/>
-        </w:rPr>
-        <w:t>etc</w:t>
-      </w:r>
-      <w:proofErr w:type="spellEnd"/>
-      <w:r>
-        <w:rPr>
-          <w:rFonts w:ascii="Decima Nova Pro" w:eastAsia="Times New Roman" w:hAnsi="Decima Nova Pro" w:cs="Times New Roman"/>
-          <w:color w:val="000000"/>
-          <w:lang w:eastAsia="es-ES"/>
-        </w:rPr>
-        <w:t xml:space="preserve"> cuyo nombre comience por s. ¿Has podido copiarlos todos?</w:t>
-      </w:r>
+        <w:t>/etc</w:t>
+      </w:r>
+      <w:r>
+        <w:rPr>
+          <w:rFonts w:ascii="Decima Nova Pro" w:eastAsia="Times New Roman" w:hAnsi="Decima Nova Pro" w:cs="Times New Roman"/>
+          <w:color w:val="000000"/>
+          <w:lang w:eastAsia="es-ES"/>
+        </w:rPr>
+        <w:t xml:space="preserve"> cuyo nombre comience por s.</w:t>
+      </w:r>
+    </w:p>
+    <w:p>
+      <w:pPr>
+        <w:spacing w:line="240" w:lineRule="auto"/>
+        <w:jc w:val="both"/>
+        <w:textAlignment w:val="baseline"/>
+        <w:rPr>
+          <w:rFonts w:ascii="Decima Nova Pro" w:eastAsia="Times New Roman" w:hAnsi="Decima Nova Pro" w:cs="Times New Roman"/>
+          <w:color w:val="000000"/>
+          <w:lang w:eastAsia="es-ES"/>
+        </w:rPr>
+      </w:pPr>
+      <w:r>
+        <w:rPr>
+          <w:noProof/>
+        </w:rPr>
+        <w:drawing>
+          <wp:inline distT="0" distB="0" distL="0" distR="0" wp14:anchorId="5C243621" wp14:editId="100C6894">
+            <wp:extent cx="5400040" cy="1208405"/>
+            <wp:effectExtent l="0" t="0" r="0" b="0"/>
+            <wp:docPr id="29" name="Imagen 29" descr="Texto&#10;&#10;Descripción generada automáticamente"/>
+            <wp:cNvGraphicFramePr>
+              <a:graphicFrameLocks xmlns:a="http://schemas.openxmlformats.org/drawingml/2006/main" noChangeAspect="1"/>
+            </wp:cNvGraphicFramePr>
+            <a:graphic xmlns:a="http://schemas.openxmlformats.org/drawingml/2006/main">
+              <a:graphicData uri="http://schemas.openxmlformats.org/drawingml/2006/picture">
+                <pic:pic xmlns:pic="http://schemas.openxmlformats.org/drawingml/2006/picture">
+                  <pic:nvPicPr>
+                    <pic:cNvPr id="29" name="Imagen 29" descr="Texto&#10;&#10;Descripción generada automáticamente"/>
+                    <pic:cNvPicPr/>
+                  </pic:nvPicPr>
+                  <pic:blipFill>
+                    <a:blip r:embed="rId32"/>
+                    <a:stretch>
+                      <a:fillRect/>
+                    </a:stretch>
+                  </pic:blipFill>
+                  <pic:spPr>
+                    <a:xfrm>
+                      <a:off x="0" y="0"/>
+                      <a:ext cx="5400040" cy="1208405"/>
+                    </a:xfrm>
+                    <a:prstGeom prst="rect">
+                      <a:avLst/>
+                    </a:prstGeom>
+                  </pic:spPr>
+                </pic:pic>
+              </a:graphicData>
+            </a:graphic>
+          </wp:inline>
+        </w:drawing>
+      </w:r>
+    </w:p>
+    <w:p>
+      <w:pPr>
+        <w:spacing w:line="240" w:lineRule="auto"/>
+        <w:jc w:val="both"/>
+        <w:textAlignment w:val="baseline"/>
+        <w:rPr>
+          <w:rFonts w:ascii="Decima Nova Pro" w:eastAsia="Times New Roman" w:hAnsi="Decima Nova Pro" w:cs="Times New Roman"/>
+          <w:color w:val="000000"/>
+          <w:lang w:eastAsia="es-ES"/>
+        </w:rPr>
+      </w:pPr>
+      <w:r>
+        <w:rPr>
+          <w:rFonts w:ascii="Decima Nova Pro" w:eastAsia="Times New Roman" w:hAnsi="Decima Nova Pro" w:cs="Times New Roman"/>
+          <w:color w:val="000000"/>
+          <w:lang w:eastAsia="es-ES"/>
+        </w:rPr>
+        <w:t xml:space="preserve"> ¿Has podido copiarlos todos?</w:t>
+      </w:r>
+    </w:p>
+    <w:p>
+      <w:pPr>
+        <w:spacing w:line="240" w:lineRule="auto"/>
+        <w:jc w:val="both"/>
+        <w:textAlignment w:val="baseline"/>
+        <w:rPr>
+          <w:rFonts w:ascii="Decima Nova Pro" w:eastAsia="Times New Roman" w:hAnsi="Decima Nova Pro" w:cs="Times New Roman"/>
+          <w:color w:val="000000"/>
+          <w:lang w:eastAsia="es-ES"/>
+        </w:rPr>
+      </w:pPr>
+      <w:r>
+        <w:rPr>
+          <w:rFonts w:ascii="Decima Nova Pro" w:eastAsia="Times New Roman" w:hAnsi="Decima Nova Pro" w:cs="Times New Roman"/>
+          <w:color w:val="000000"/>
+          <w:lang w:eastAsia="es-ES"/>
+        </w:rPr>
+        <w:t>SI</w:t>
+      </w:r>
+    </w:p>
+    <w:p>
+      <w:pPr>
+        <w:spacing w:line="240" w:lineRule="auto"/>
+        <w:jc w:val="both"/>
+        <w:textAlignment w:val="baseline"/>
+        <w:rPr>
+          <w:rFonts w:ascii="Decima Nova Pro" w:eastAsia="Times New Roman" w:hAnsi="Decima Nova Pro" w:cs="Times New Roman"/>
+          <w:color w:val="000000"/>
+          <w:lang w:eastAsia="es-ES"/>
+        </w:rPr>
+      </w:pPr>
     </w:p>
     <w:p>
       <w:pPr>
@@ -1457,18 +2815,113 @@
           <w:color w:val="000000"/>
           <w:lang w:eastAsia="es-ES"/>
         </w:rPr>
-        <w:t xml:space="preserve"> y comprímelo con </w:t>
-      </w:r>
-      <w:proofErr w:type="spellStart"/>
-      <w:r>
-        <w:rPr>
-          <w:rFonts w:ascii="Decima Nova Pro" w:eastAsia="Times New Roman" w:hAnsi="Decima Nova Pro" w:cs="Times New Roman"/>
-          <w:color w:val="000000"/>
-          <w:lang w:eastAsia="es-ES"/>
-        </w:rPr>
-        <w:t>gzip</w:t>
-      </w:r>
-      <w:proofErr w:type="spellEnd"/>
+        <w:t xml:space="preserve"> y comprímelo con gzip</w:t>
+      </w:r>
+    </w:p>
+    <w:p>
+      <w:pPr>
+        <w:spacing w:after="0" w:line="240" w:lineRule="auto"/>
+        <w:jc w:val="both"/>
+        <w:textAlignment w:val="baseline"/>
+        <w:rPr>
+          <w:rFonts w:ascii="Decima Nova Pro" w:eastAsia="Times New Roman" w:hAnsi="Decima Nova Pro" w:cs="Times New Roman"/>
+          <w:color w:val="000000"/>
+          <w:lang w:eastAsia="es-ES"/>
+        </w:rPr>
+      </w:pPr>
+      <w:r>
+        <w:rPr>
+          <w:noProof/>
+        </w:rPr>
+        <w:drawing>
+          <wp:inline distT="0" distB="0" distL="0" distR="0" wp14:anchorId="0AABB20F" wp14:editId="7FA4348F">
+            <wp:extent cx="5400040" cy="1072515"/>
+            <wp:effectExtent l="0" t="0" r="0" b="0"/>
+            <wp:docPr id="30" name="Imagen 30" descr="Texto&#10;&#10;Descripción generada automáticamente"/>
+            <wp:cNvGraphicFramePr>
+              <a:graphicFrameLocks xmlns:a="http://schemas.openxmlformats.org/drawingml/2006/main" noChangeAspect="1"/>
+            </wp:cNvGraphicFramePr>
+            <a:graphic xmlns:a="http://schemas.openxmlformats.org/drawingml/2006/main">
+              <a:graphicData uri="http://schemas.openxmlformats.org/drawingml/2006/picture">
+                <pic:pic xmlns:pic="http://schemas.openxmlformats.org/drawingml/2006/picture">
+                  <pic:nvPicPr>
+                    <pic:cNvPr id="30" name="Imagen 30" descr="Texto&#10;&#10;Descripción generada automáticamente"/>
+                    <pic:cNvPicPr/>
+                  </pic:nvPicPr>
+                  <pic:blipFill>
+                    <a:blip r:embed="rId33"/>
+                    <a:stretch>
+                      <a:fillRect/>
+                    </a:stretch>
+                  </pic:blipFill>
+                  <pic:spPr>
+                    <a:xfrm>
+                      <a:off x="0" y="0"/>
+                      <a:ext cx="5400040" cy="1072515"/>
+                    </a:xfrm>
+                    <a:prstGeom prst="rect">
+                      <a:avLst/>
+                    </a:prstGeom>
+                  </pic:spPr>
+                </pic:pic>
+              </a:graphicData>
+            </a:graphic>
+          </wp:inline>
+        </w:drawing>
+      </w:r>
+    </w:p>
+    <w:p>
+      <w:pPr>
+        <w:spacing w:after="0" w:line="240" w:lineRule="auto"/>
+        <w:jc w:val="both"/>
+        <w:textAlignment w:val="baseline"/>
+        <w:rPr>
+          <w:rFonts w:ascii="Decima Nova Pro" w:eastAsia="Times New Roman" w:hAnsi="Decima Nova Pro" w:cs="Times New Roman"/>
+          <w:color w:val="000000"/>
+          <w:lang w:eastAsia="es-ES"/>
+        </w:rPr>
+      </w:pPr>
+      <w:r>
+        <w:rPr>
+          <w:noProof/>
+        </w:rPr>
+        <w:lastRenderedPageBreak/>
+        <w:drawing>
+          <wp:inline distT="0" distB="0" distL="0" distR="0" wp14:anchorId="593949A2" wp14:editId="7E4584FA">
+            <wp:extent cx="5400040" cy="844550"/>
+            <wp:effectExtent l="0" t="0" r="0" b="0"/>
+            <wp:docPr id="31" name="Imagen 31" descr="Texto&#10;&#10;Descripción generada automáticamente con confianza media"/>
+            <wp:cNvGraphicFramePr>
+              <a:graphicFrameLocks xmlns:a="http://schemas.openxmlformats.org/drawingml/2006/main" noChangeAspect="1"/>
+            </wp:cNvGraphicFramePr>
+            <a:graphic xmlns:a="http://schemas.openxmlformats.org/drawingml/2006/main">
+              <a:graphicData uri="http://schemas.openxmlformats.org/drawingml/2006/picture">
+                <pic:pic xmlns:pic="http://schemas.openxmlformats.org/drawingml/2006/picture">
+                  <pic:nvPicPr>
+                    <pic:cNvPr id="31" name="Imagen 31" descr="Texto&#10;&#10;Descripción generada automáticamente con confianza media"/>
+                    <pic:cNvPicPr/>
+                  </pic:nvPicPr>
+                  <pic:blipFill>
+                    <a:blip r:embed="rId34"/>
+                    <a:stretch>
+                      <a:fillRect/>
+                    </a:stretch>
+                  </pic:blipFill>
+                  <pic:spPr>
+                    <a:xfrm>
+                      <a:off x="0" y="0"/>
+                      <a:ext cx="5400040" cy="844550"/>
+                    </a:xfrm>
+                    <a:prstGeom prst="rect">
+                      <a:avLst/>
+                    </a:prstGeom>
+                  </pic:spPr>
+                </pic:pic>
+              </a:graphicData>
+            </a:graphic>
+          </wp:inline>
+        </w:drawing>
+      </w:r>
     </w:p>
     <w:p>
       <w:pPr>
@@ -1496,6 +2949,58 @@
     </w:p>
     <w:p>
       <w:pPr>
+        <w:spacing w:line="240" w:lineRule="auto"/>
+        <w:jc w:val="both"/>
+        <w:textAlignment w:val="baseline"/>
+        <w:rPr>
+          <w:rFonts w:ascii="Decima Nova Pro" w:eastAsia="Times New Roman" w:hAnsi="Decima Nova Pro" w:cs="Times New Roman"/>
+          <w:color w:val="000000"/>
+          <w:lang w:eastAsia="es-ES"/>
+        </w:rPr>
+      </w:pPr>
+      <w:r>
+        <w:rPr>
+          <w:noProof/>
+        </w:rPr>
+        <w:drawing>
+          <wp:inline distT="0" distB="0" distL="0" distR="0" wp14:anchorId="02D88363" wp14:editId="6B56D92E">
+            <wp:extent cx="5400040" cy="1599565"/>
+            <wp:effectExtent l="0" t="0" r="0" b="635"/>
+            <wp:docPr id="32" name="Imagen 32" descr="Texto&#10;&#10;Descripción generada automáticamente"/>
+            <wp:cNvGraphicFramePr>
+              <a:graphicFrameLocks xmlns:a="http://schemas.openxmlformats.org/drawingml/2006/main" noChangeAspect="1"/>
+            </wp:cNvGraphicFramePr>
+            <a:graphic xmlns:a="http://schemas.openxmlformats.org/drawingml/2006/main">
+              <a:graphicData uri="http://schemas.openxmlformats.org/drawingml/2006/picture">
+                <pic:pic xmlns:pic="http://schemas.openxmlformats.org/drawingml/2006/picture">
+                  <pic:nvPicPr>
+                    <pic:cNvPr id="32" name="Imagen 32" descr="Texto&#10;&#10;Descripción generada automáticamente"/>
+                    <pic:cNvPicPr/>
+                  </pic:nvPicPr>
+                  <pic:blipFill>
+                    <a:blip r:embed="rId35"/>
+                    <a:stretch>
+                      <a:fillRect/>
+                    </a:stretch>
+                  </pic:blipFill>
+                  <pic:spPr>
+                    <a:xfrm>
+                      <a:off x="0" y="0"/>
+                      <a:ext cx="5400040" cy="1599565"/>
+                    </a:xfrm>
+                    <a:prstGeom prst="rect">
+                      <a:avLst/>
+                    </a:prstGeom>
+                  </pic:spPr>
+                </pic:pic>
+              </a:graphicData>
+            </a:graphic>
+          </wp:inline>
+        </w:drawing>
+      </w:r>
+    </w:p>
+    <w:p>
+      <w:pPr>
         <w:spacing w:before="40" w:after="0" w:line="240" w:lineRule="auto"/>
         <w:ind w:hanging="720"/>
         <w:jc w:val="both"/>
@@ -1541,25 +3046,7 @@
           <w:color w:val="000000"/>
           <w:lang w:eastAsia="es-ES"/>
         </w:rPr>
-        <w:t xml:space="preserve">Crea un archivo </w:t>
-      </w:r>
-      <w:proofErr w:type="spellStart"/>
-      <w:r>
-        <w:rPr>
-          <w:rFonts w:ascii="Decima Nova Pro" w:eastAsia="Times New Roman" w:hAnsi="Decima Nova Pro" w:cs="Times New Roman"/>
-          <w:color w:val="000000"/>
-          <w:lang w:eastAsia="es-ES"/>
-        </w:rPr>
-        <w:t>tar</w:t>
-      </w:r>
-      <w:proofErr w:type="spellEnd"/>
-      <w:r>
-        <w:rPr>
-          <w:rFonts w:ascii="Decima Nova Pro" w:eastAsia="Times New Roman" w:hAnsi="Decima Nova Pro" w:cs="Times New Roman"/>
-          <w:color w:val="000000"/>
-          <w:lang w:eastAsia="es-ES"/>
-        </w:rPr>
-        <w:t xml:space="preserve"> de todo el contenido del directorio </w:t>
+        <w:t xml:space="preserve">Crea un archivo tar de todo el contenido del directorio </w:t>
       </w:r>
       <w:r>
         <w:rPr>
@@ -1571,6 +3058,82 @@
         </w:rPr>
         <w:t>~/Documentos</w:t>
       </w:r>
+    </w:p>
+    <w:p>
+      <w:pPr>
+        <w:spacing w:after="0" w:line="240" w:lineRule="auto"/>
+        <w:jc w:val="both"/>
+        <w:textAlignment w:val="baseline"/>
+        <w:rPr>
+          <w:rFonts w:ascii="Decima Nova Pro" w:eastAsia="Times New Roman" w:hAnsi="Decima Nova Pro" w:cs="Times New Roman"/>
+          <w:color w:val="000000"/>
+          <w:lang w:eastAsia="es-ES"/>
+        </w:rPr>
+      </w:pPr>
+      <w:r>
+        <w:rPr>
+          <w:noProof/>
+        </w:rPr>
+        <w:drawing>
+          <wp:inline distT="0" distB="0" distL="0" distR="0" wp14:anchorId="1CB863EC" wp14:editId="7B2FB9EC">
+            <wp:extent cx="5400040" cy="2084705"/>
+            <wp:effectExtent l="0" t="0" r="0" b="0"/>
+            <wp:docPr id="33" name="Imagen 33" descr="Texto&#10;&#10;Descripción generada automáticamente"/>
+            <wp:cNvGraphicFramePr>
+              <a:graphicFrameLocks xmlns:a="http://schemas.openxmlformats.org/drawingml/2006/main" noChangeAspect="1"/>
+            </wp:cNvGraphicFramePr>
+            <a:graphic xmlns:a="http://schemas.openxmlformats.org/drawingml/2006/main">
+              <a:graphicData uri="http://schemas.openxmlformats.org/drawingml/2006/picture">
+                <pic:pic xmlns:pic="http://schemas.openxmlformats.org/drawingml/2006/picture">
+                  <pic:nvPicPr>
+                    <pic:cNvPr id="33" name="Imagen 33" descr="Texto&#10;&#10;Descripción generada automáticamente"/>
+                    <pic:cNvPicPr/>
+                  </pic:nvPicPr>
+                  <pic:blipFill>
+                    <a:blip r:embed="rId36"/>
+                    <a:stretch>
+                      <a:fillRect/>
+                    </a:stretch>
+                  </pic:blipFill>
+                  <pic:spPr>
+                    <a:xfrm>
+                      <a:off x="0" y="0"/>
+                      <a:ext cx="5400040" cy="2084705"/>
+                    </a:xfrm>
+                    <a:prstGeom prst="rect">
+                      <a:avLst/>
+                    </a:prstGeom>
+                  </pic:spPr>
+                </pic:pic>
+              </a:graphicData>
+            </a:graphic>
+          </wp:inline>
+        </w:drawing>
+      </w:r>
+    </w:p>
+    <w:p>
+      <w:pPr>
+        <w:spacing w:after="0" w:line="240" w:lineRule="auto"/>
+        <w:jc w:val="both"/>
+        <w:textAlignment w:val="baseline"/>
+        <w:rPr>
+          <w:rFonts w:ascii="Decima Nova Pro" w:eastAsia="Times New Roman" w:hAnsi="Decima Nova Pro" w:cs="Times New Roman"/>
+          <w:color w:val="000000"/>
+          <w:lang w:eastAsia="es-ES"/>
+        </w:rPr>
+      </w:pPr>
+    </w:p>
+    <w:p>
+      <w:pPr>
+        <w:spacing w:after="0" w:line="240" w:lineRule="auto"/>
+        <w:jc w:val="both"/>
+        <w:textAlignment w:val="baseline"/>
+        <w:rPr>
+          <w:rFonts w:ascii="Decima Nova Pro" w:eastAsia="Times New Roman" w:hAnsi="Decima Nova Pro" w:cs="Times New Roman"/>
+          <w:color w:val="000000"/>
+          <w:lang w:eastAsia="es-ES"/>
+        </w:rPr>
+      </w:pPr>
     </w:p>
     <w:p>
       <w:pPr>
@@ -1593,25 +3156,59 @@
           <w:color w:val="000000"/>
           <w:lang w:eastAsia="es-ES"/>
         </w:rPr>
-        <w:t xml:space="preserve">Comprime el fichero </w:t>
-      </w:r>
-      <w:proofErr w:type="spellStart"/>
-      <w:r>
-        <w:rPr>
-          <w:rFonts w:ascii="Decima Nova Pro" w:eastAsia="Times New Roman" w:hAnsi="Decima Nova Pro" w:cs="Times New Roman"/>
-          <w:color w:val="000000"/>
-          <w:lang w:eastAsia="es-ES"/>
-        </w:rPr>
-        <w:t>tar</w:t>
-      </w:r>
-      <w:proofErr w:type="spellEnd"/>
-      <w:r>
-        <w:rPr>
-          <w:rFonts w:ascii="Decima Nova Pro" w:eastAsia="Times New Roman" w:hAnsi="Decima Nova Pro" w:cs="Times New Roman"/>
-          <w:color w:val="000000"/>
-          <w:lang w:eastAsia="es-ES"/>
-        </w:rPr>
-        <w:t xml:space="preserve"> anterior</w:t>
+        <w:t>Comprime el fichero tar anterior</w:t>
+      </w:r>
+    </w:p>
+    <w:p>
+      <w:pPr>
+        <w:spacing w:after="0" w:line="240" w:lineRule="auto"/>
+        <w:jc w:val="both"/>
+        <w:textAlignment w:val="baseline"/>
+        <w:rPr>
+          <w:rFonts w:ascii="Decima Nova Pro" w:eastAsia="Times New Roman" w:hAnsi="Decima Nova Pro" w:cs="Times New Roman"/>
+          <w:color w:val="000000"/>
+          <w:lang w:eastAsia="es-ES"/>
+        </w:rPr>
+      </w:pPr>
+      <w:r>
+        <w:rPr>
+          <w:noProof/>
+        </w:rPr>
+        <w:drawing>
+          <wp:inline distT="0" distB="0" distL="0" distR="0" wp14:anchorId="49EA64CB" wp14:editId="6B2CDF58">
+            <wp:extent cx="5400040" cy="2084705"/>
+            <wp:effectExtent l="0" t="0" r="0" b="0"/>
+            <wp:docPr id="34" name="Imagen 34" descr="Texto&#10;&#10;Descripción generada automáticamente"/>
+            <wp:cNvGraphicFramePr>
+              <a:graphicFrameLocks xmlns:a="http://schemas.openxmlformats.org/drawingml/2006/main" noChangeAspect="1"/>
+            </wp:cNvGraphicFramePr>
+            <a:graphic xmlns:a="http://schemas.openxmlformats.org/drawingml/2006/main">
+              <a:graphicData uri="http://schemas.openxmlformats.org/drawingml/2006/picture">
+                <pic:pic xmlns:pic="http://schemas.openxmlformats.org/drawingml/2006/picture">
+                  <pic:nvPicPr>
+                    <pic:cNvPr id="33" name="Imagen 33" descr="Texto&#10;&#10;Descripción generada automáticamente"/>
+                    <pic:cNvPicPr/>
+                  </pic:nvPicPr>
+                  <pic:blipFill>
+                    <a:blip r:embed="rId36"/>
+                    <a:stretch>
+                      <a:fillRect/>
+                    </a:stretch>
+                  </pic:blipFill>
+                  <pic:spPr>
+                    <a:xfrm>
+                      <a:off x="0" y="0"/>
+                      <a:ext cx="5400040" cy="2084705"/>
+                    </a:xfrm>
+                    <a:prstGeom prst="rect">
+                      <a:avLst/>
+                    </a:prstGeom>
+                  </pic:spPr>
+                </pic:pic>
+              </a:graphicData>
+            </a:graphic>
+          </wp:inline>
+        </w:drawing>
       </w:r>
     </w:p>
     <w:p>
@@ -1650,6 +3247,59 @@
     </w:p>
     <w:p>
       <w:pPr>
+        <w:spacing w:line="240" w:lineRule="auto"/>
+        <w:jc w:val="both"/>
+        <w:textAlignment w:val="baseline"/>
+        <w:rPr>
+          <w:rFonts w:ascii="Decima Nova Pro" w:eastAsia="Times New Roman" w:hAnsi="Decima Nova Pro" w:cs="Times New Roman"/>
+          <w:color w:val="000000"/>
+          <w:lang w:eastAsia="es-ES"/>
+        </w:rPr>
+      </w:pPr>
+      <w:r>
+        <w:rPr>
+          <w:noProof/>
+        </w:rPr>
+        <w:lastRenderedPageBreak/>
+        <w:drawing>
+          <wp:inline distT="0" distB="0" distL="0" distR="0" wp14:anchorId="11DE6BD9" wp14:editId="11287C71">
+            <wp:extent cx="5400040" cy="2437130"/>
+            <wp:effectExtent l="0" t="0" r="0" b="1270"/>
+            <wp:docPr id="35" name="Imagen 35" descr="Texto&#10;&#10;Descripción generada automáticamente"/>
+            <wp:cNvGraphicFramePr>
+              <a:graphicFrameLocks xmlns:a="http://schemas.openxmlformats.org/drawingml/2006/main" noChangeAspect="1"/>
+            </wp:cNvGraphicFramePr>
+            <a:graphic xmlns:a="http://schemas.openxmlformats.org/drawingml/2006/main">
+              <a:graphicData uri="http://schemas.openxmlformats.org/drawingml/2006/picture">
+                <pic:pic xmlns:pic="http://schemas.openxmlformats.org/drawingml/2006/picture">
+                  <pic:nvPicPr>
+                    <pic:cNvPr id="35" name="Imagen 35" descr="Texto&#10;&#10;Descripción generada automáticamente"/>
+                    <pic:cNvPicPr/>
+                  </pic:nvPicPr>
+                  <pic:blipFill>
+                    <a:blip r:embed="rId37"/>
+                    <a:stretch>
+                      <a:fillRect/>
+                    </a:stretch>
+                  </pic:blipFill>
+                  <pic:spPr>
+                    <a:xfrm>
+                      <a:off x="0" y="0"/>
+                      <a:ext cx="5400040" cy="2437130"/>
+                    </a:xfrm>
+                    <a:prstGeom prst="rect">
+                      <a:avLst/>
+                    </a:prstGeom>
+                  </pic:spPr>
+                </pic:pic>
+              </a:graphicData>
+            </a:graphic>
+          </wp:inline>
+        </w:drawing>
+      </w:r>
+    </w:p>
+    <w:p>
+      <w:pPr>
         <w:spacing w:before="40" w:after="0" w:line="240" w:lineRule="auto"/>
         <w:ind w:hanging="720"/>
         <w:jc w:val="both"/>
@@ -1710,6 +3360,84 @@
     </w:p>
     <w:p>
       <w:pPr>
+        <w:spacing w:after="0" w:line="240" w:lineRule="auto"/>
+        <w:jc w:val="both"/>
+        <w:textAlignment w:val="baseline"/>
+        <w:rPr>
+          <w:rFonts w:ascii="Decima Nova Pro" w:eastAsia="Times New Roman" w:hAnsi="Decima Nova Pro" w:cs="Times New Roman"/>
+          <w:i/>
+          <w:iCs/>
+          <w:color w:val="000000"/>
+          <w:lang w:eastAsia="es-ES"/>
+        </w:rPr>
+      </w:pPr>
+    </w:p>
+    <w:p>
+      <w:pPr>
+        <w:spacing w:after="0" w:line="240" w:lineRule="auto"/>
+        <w:jc w:val="both"/>
+        <w:textAlignment w:val="baseline"/>
+        <w:rPr>
+          <w:rFonts w:ascii="Decima Nova Pro" w:eastAsia="Times New Roman" w:hAnsi="Decima Nova Pro" w:cs="Times New Roman"/>
+          <w:color w:val="000000"/>
+          <w:lang w:eastAsia="es-ES"/>
+        </w:rPr>
+      </w:pPr>
+      <w:r>
+        <w:rPr>
+          <w:noProof/>
+        </w:rPr>
+        <w:drawing>
+          <wp:inline distT="0" distB="0" distL="0" distR="0" wp14:anchorId="0B294C89" wp14:editId="15332B1D">
+            <wp:extent cx="5400040" cy="1541145"/>
+            <wp:effectExtent l="0" t="0" r="0" b="1905"/>
+            <wp:docPr id="39" name="Imagen 39" descr="Texto&#10;&#10;Descripción generada automáticamente"/>
+            <wp:cNvGraphicFramePr>
+              <a:graphicFrameLocks xmlns:a="http://schemas.openxmlformats.org/drawingml/2006/main" noChangeAspect="1"/>
+            </wp:cNvGraphicFramePr>
+            <a:graphic xmlns:a="http://schemas.openxmlformats.org/drawingml/2006/main">
+              <a:graphicData uri="http://schemas.openxmlformats.org/drawingml/2006/picture">
+                <pic:pic xmlns:pic="http://schemas.openxmlformats.org/drawingml/2006/picture">
+                  <pic:nvPicPr>
+                    <pic:cNvPr id="39" name="Imagen 39" descr="Texto&#10;&#10;Descripción generada automáticamente"/>
+                    <pic:cNvPicPr/>
+                  </pic:nvPicPr>
+                  <pic:blipFill>
+                    <a:blip r:embed="rId38"/>
+                    <a:stretch>
+                      <a:fillRect/>
+                    </a:stretch>
+                  </pic:blipFill>
+                  <pic:spPr>
+                    <a:xfrm>
+                      <a:off x="0" y="0"/>
+                      <a:ext cx="5400040" cy="1541145"/>
+                    </a:xfrm>
+                    <a:prstGeom prst="rect">
+                      <a:avLst/>
+                    </a:prstGeom>
+                  </pic:spPr>
+                </pic:pic>
+              </a:graphicData>
+            </a:graphic>
+          </wp:inline>
+        </w:drawing>
+      </w:r>
+    </w:p>
+    <w:p>
+      <w:pPr>
+        <w:spacing w:after="0" w:line="240" w:lineRule="auto"/>
+        <w:jc w:val="both"/>
+        <w:textAlignment w:val="baseline"/>
+        <w:rPr>
+          <w:rFonts w:ascii="Decima Nova Pro" w:eastAsia="Times New Roman" w:hAnsi="Decima Nova Pro" w:cs="Times New Roman"/>
+          <w:color w:val="000000"/>
+          <w:lang w:eastAsia="es-ES"/>
+        </w:rPr>
+      </w:pPr>
+    </w:p>
+    <w:p>
+      <w:pPr>
         <w:numPr>
           <w:ilvl w:val="0"/>
           <w:numId w:val="9"/>
@@ -1734,6 +3462,70 @@
     </w:p>
     <w:p>
       <w:pPr>
+        <w:spacing w:after="0" w:line="240" w:lineRule="auto"/>
+        <w:jc w:val="both"/>
+        <w:textAlignment w:val="baseline"/>
+        <w:rPr>
+          <w:rFonts w:ascii="Decima Nova Pro" w:eastAsia="Times New Roman" w:hAnsi="Decima Nova Pro" w:cs="Times New Roman"/>
+          <w:color w:val="000000"/>
+          <w:lang w:eastAsia="es-ES"/>
+        </w:rPr>
+      </w:pPr>
+    </w:p>
+    <w:p>
+      <w:pPr>
+        <w:spacing w:after="0" w:line="240" w:lineRule="auto"/>
+        <w:jc w:val="both"/>
+        <w:textAlignment w:val="baseline"/>
+        <w:rPr>
+          <w:rFonts w:ascii="Decima Nova Pro" w:eastAsia="Times New Roman" w:hAnsi="Decima Nova Pro" w:cs="Times New Roman"/>
+          <w:color w:val="000000"/>
+          <w:lang w:eastAsia="es-ES"/>
+        </w:rPr>
+      </w:pPr>
+      <w:r>
+        <w:rPr>
+          <w:noProof/>
+        </w:rPr>
+        <w:drawing>
+          <wp:inline distT="0" distB="0" distL="0" distR="0" wp14:anchorId="08917912" wp14:editId="183A9753">
+            <wp:extent cx="5400040" cy="1909445"/>
+            <wp:effectExtent l="0" t="0" r="0" b="0"/>
+            <wp:docPr id="40" name="Imagen 40" descr="Texto&#10;&#10;Descripción generada automáticamente"/>
+            <wp:cNvGraphicFramePr>
+              <a:graphicFrameLocks xmlns:a="http://schemas.openxmlformats.org/drawingml/2006/main" noChangeAspect="1"/>
+            </wp:cNvGraphicFramePr>
+            <a:graphic xmlns:a="http://schemas.openxmlformats.org/drawingml/2006/main">
+              <a:graphicData uri="http://schemas.openxmlformats.org/drawingml/2006/picture">
+                <pic:pic xmlns:pic="http://schemas.openxmlformats.org/drawingml/2006/picture">
+                  <pic:nvPicPr>
+                    <pic:cNvPr id="40" name="Imagen 40" descr="Texto&#10;&#10;Descripción generada automáticamente"/>
+                    <pic:cNvPicPr/>
+                  </pic:nvPicPr>
+                  <pic:blipFill>
+                    <a:blip r:embed="rId39"/>
+                    <a:stretch>
+                      <a:fillRect/>
+                    </a:stretch>
+                  </pic:blipFill>
+                  <pic:spPr>
+                    <a:xfrm>
+                      <a:off x="0" y="0"/>
+                      <a:ext cx="5400040" cy="1909445"/>
+                    </a:xfrm>
+                    <a:prstGeom prst="rect">
+                      <a:avLst/>
+                    </a:prstGeom>
+                  </pic:spPr>
+                </pic:pic>
+              </a:graphicData>
+            </a:graphic>
+          </wp:inline>
+        </w:drawing>
+      </w:r>
+    </w:p>
+    <w:p>
+      <w:pPr>
         <w:numPr>
           <w:ilvl w:val="0"/>
           <w:numId w:val="9"/>
@@ -1758,6 +3550,211 @@
     </w:p>
     <w:p>
       <w:pPr>
+        <w:spacing w:after="0" w:line="240" w:lineRule="auto"/>
+        <w:jc w:val="both"/>
+        <w:textAlignment w:val="baseline"/>
+        <w:rPr>
+          <w:rFonts w:ascii="Decima Nova Pro" w:eastAsia="Times New Roman" w:hAnsi="Decima Nova Pro" w:cs="Times New Roman"/>
+          <w:color w:val="000000"/>
+          <w:lang w:eastAsia="es-ES"/>
+        </w:rPr>
+      </w:pPr>
+    </w:p>
+    <w:p>
+      <w:pPr>
+        <w:spacing w:after="0" w:line="240" w:lineRule="auto"/>
+        <w:jc w:val="both"/>
+        <w:textAlignment w:val="baseline"/>
+        <w:rPr>
+          <w:rFonts w:ascii="Decima Nova Pro" w:eastAsia="Times New Roman" w:hAnsi="Decima Nova Pro" w:cs="Times New Roman"/>
+          <w:color w:val="000000"/>
+          <w:lang w:eastAsia="es-ES"/>
+        </w:rPr>
+      </w:pPr>
+      <w:r>
+        <w:rPr>
+          <w:noProof/>
+        </w:rPr>
+        <w:drawing>
+          <wp:inline distT="0" distB="0" distL="0" distR="0" wp14:anchorId="1BDD177E" wp14:editId="0BDB0E73">
+            <wp:extent cx="4638675" cy="676275"/>
+            <wp:effectExtent l="0" t="0" r="9525" b="9525"/>
+            <wp:docPr id="41" name="Imagen 41" descr="Texto&#10;&#10;Descripción generada automáticamente"/>
+            <wp:cNvGraphicFramePr>
+              <a:graphicFrameLocks xmlns:a="http://schemas.openxmlformats.org/drawingml/2006/main" noChangeAspect="1"/>
+            </wp:cNvGraphicFramePr>
+            <a:graphic xmlns:a="http://schemas.openxmlformats.org/drawingml/2006/main">
+              <a:graphicData uri="http://schemas.openxmlformats.org/drawingml/2006/picture">
+                <pic:pic xmlns:pic="http://schemas.openxmlformats.org/drawingml/2006/picture">
+                  <pic:nvPicPr>
+                    <pic:cNvPr id="41" name="Imagen 41" descr="Texto&#10;&#10;Descripción generada automáticamente"/>
+                    <pic:cNvPicPr/>
+                  </pic:nvPicPr>
+                  <pic:blipFill>
+                    <a:blip r:embed="rId40"/>
+                    <a:stretch>
+                      <a:fillRect/>
+                    </a:stretch>
+                  </pic:blipFill>
+                  <pic:spPr>
+                    <a:xfrm>
+                      <a:off x="0" y="0"/>
+                      <a:ext cx="4638675" cy="676275"/>
+                    </a:xfrm>
+                    <a:prstGeom prst="rect">
+                      <a:avLst/>
+                    </a:prstGeom>
+                  </pic:spPr>
+                </pic:pic>
+              </a:graphicData>
+            </a:graphic>
+          </wp:inline>
+        </w:drawing>
+      </w:r>
+    </w:p>
+    <w:p>
+      <w:pPr>
+        <w:spacing w:after="0" w:line="240" w:lineRule="auto"/>
+        <w:jc w:val="both"/>
+        <w:textAlignment w:val="baseline"/>
+        <w:rPr>
+          <w:rFonts w:ascii="Decima Nova Pro" w:eastAsia="Times New Roman" w:hAnsi="Decima Nova Pro" w:cs="Times New Roman"/>
+          <w:color w:val="000000"/>
+          <w:lang w:eastAsia="es-ES"/>
+        </w:rPr>
+      </w:pPr>
+      <w:r>
+        <w:rPr>
+          <w:noProof/>
+        </w:rPr>
+        <w:lastRenderedPageBreak/>
+        <w:drawing>
+          <wp:inline distT="0" distB="0" distL="0" distR="0" wp14:anchorId="0D8B0134" wp14:editId="6029A9F7">
+            <wp:extent cx="5400040" cy="3766185"/>
+            <wp:effectExtent l="0" t="0" r="0" b="5715"/>
+            <wp:docPr id="42" name="Imagen 42" descr="Texto&#10;&#10;Descripción generada automáticamente"/>
+            <wp:cNvGraphicFramePr>
+              <a:graphicFrameLocks xmlns:a="http://schemas.openxmlformats.org/drawingml/2006/main" noChangeAspect="1"/>
+            </wp:cNvGraphicFramePr>
+            <a:graphic xmlns:a="http://schemas.openxmlformats.org/drawingml/2006/main">
+              <a:graphicData uri="http://schemas.openxmlformats.org/drawingml/2006/picture">
+                <pic:pic xmlns:pic="http://schemas.openxmlformats.org/drawingml/2006/picture">
+                  <pic:nvPicPr>
+                    <pic:cNvPr id="42" name="Imagen 42" descr="Texto&#10;&#10;Descripción generada automáticamente"/>
+                    <pic:cNvPicPr/>
+                  </pic:nvPicPr>
+                  <pic:blipFill>
+                    <a:blip r:embed="rId41"/>
+                    <a:stretch>
+                      <a:fillRect/>
+                    </a:stretch>
+                  </pic:blipFill>
+                  <pic:spPr>
+                    <a:xfrm>
+                      <a:off x="0" y="0"/>
+                      <a:ext cx="5400040" cy="3766185"/>
+                    </a:xfrm>
+                    <a:prstGeom prst="rect">
+                      <a:avLst/>
+                    </a:prstGeom>
+                  </pic:spPr>
+                </pic:pic>
+              </a:graphicData>
+            </a:graphic>
+          </wp:inline>
+        </w:drawing>
+      </w:r>
+    </w:p>
+    <w:p>
+      <w:pPr>
+        <w:spacing w:after="0" w:line="240" w:lineRule="auto"/>
+        <w:jc w:val="both"/>
+        <w:textAlignment w:val="baseline"/>
+        <w:rPr>
+          <w:rFonts w:ascii="Decima Nova Pro" w:eastAsia="Times New Roman" w:hAnsi="Decima Nova Pro" w:cs="Times New Roman"/>
+          <w:color w:val="000000"/>
+          <w:lang w:eastAsia="es-ES"/>
+        </w:rPr>
+      </w:pPr>
+      <w:r>
+        <w:rPr>
+          <w:noProof/>
+        </w:rPr>
+        <w:drawing>
+          <wp:inline distT="0" distB="0" distL="0" distR="0" wp14:anchorId="1AF1349A" wp14:editId="2BE279A7">
+            <wp:extent cx="5400040" cy="1283335"/>
+            <wp:effectExtent l="0" t="0" r="0" b="0"/>
+            <wp:docPr id="43" name="Imagen 43" descr="Texto&#10;&#10;Descripción generada automáticamente"/>
+            <wp:cNvGraphicFramePr>
+              <a:graphicFrameLocks xmlns:a="http://schemas.openxmlformats.org/drawingml/2006/main" noChangeAspect="1"/>
+            </wp:cNvGraphicFramePr>
+            <a:graphic xmlns:a="http://schemas.openxmlformats.org/drawingml/2006/main">
+              <a:graphicData uri="http://schemas.openxmlformats.org/drawingml/2006/picture">
+                <pic:pic xmlns:pic="http://schemas.openxmlformats.org/drawingml/2006/picture">
+                  <pic:nvPicPr>
+                    <pic:cNvPr id="43" name="Imagen 43" descr="Texto&#10;&#10;Descripción generada automáticamente"/>
+                    <pic:cNvPicPr/>
+                  </pic:nvPicPr>
+                  <pic:blipFill>
+                    <a:blip r:embed="rId42"/>
+                    <a:stretch>
+                      <a:fillRect/>
+                    </a:stretch>
+                  </pic:blipFill>
+                  <pic:spPr>
+                    <a:xfrm>
+                      <a:off x="0" y="0"/>
+                      <a:ext cx="5400040" cy="1283335"/>
+                    </a:xfrm>
+                    <a:prstGeom prst="rect">
+                      <a:avLst/>
+                    </a:prstGeom>
+                  </pic:spPr>
+                </pic:pic>
+              </a:graphicData>
+            </a:graphic>
+          </wp:inline>
+        </w:drawing>
+      </w:r>
+    </w:p>
+    <w:p>
+      <w:pPr>
+        <w:spacing w:after="0" w:line="240" w:lineRule="auto"/>
+        <w:jc w:val="both"/>
+        <w:textAlignment w:val="baseline"/>
+        <w:rPr>
+          <w:rFonts w:ascii="Decima Nova Pro" w:eastAsia="Times New Roman" w:hAnsi="Decima Nova Pro" w:cs="Times New Roman"/>
+          <w:color w:val="000000"/>
+          <w:lang w:eastAsia="es-ES"/>
+        </w:rPr>
+      </w:pPr>
+    </w:p>
+    <w:p>
+      <w:pPr>
+        <w:spacing w:after="0" w:line="240" w:lineRule="auto"/>
+        <w:jc w:val="both"/>
+        <w:textAlignment w:val="baseline"/>
+        <w:rPr>
+          <w:rFonts w:ascii="Decima Nova Pro" w:eastAsia="Times New Roman" w:hAnsi="Decima Nova Pro" w:cs="Times New Roman"/>
+          <w:color w:val="000000"/>
+          <w:lang w:eastAsia="es-ES"/>
+        </w:rPr>
+      </w:pPr>
+    </w:p>
+    <w:p>
+      <w:pPr>
+        <w:spacing w:after="0" w:line="240" w:lineRule="auto"/>
+        <w:jc w:val="both"/>
+        <w:textAlignment w:val="baseline"/>
+        <w:rPr>
+          <w:rFonts w:ascii="Decima Nova Pro" w:eastAsia="Times New Roman" w:hAnsi="Decima Nova Pro" w:cs="Times New Roman"/>
+          <w:color w:val="000000"/>
+          <w:lang w:eastAsia="es-ES"/>
+        </w:rPr>
+      </w:pPr>
+    </w:p>
+    <w:p>
+      <w:pPr>
         <w:numPr>
           <w:ilvl w:val="0"/>
           <w:numId w:val="9"/>
@@ -1779,6 +3776,154 @@
         </w:rPr>
         <w:t>Crea un nuevo fichero de texto con otro contenido. Sustituye el primer fichero con el segundo y observa el resultado en ambos enlaces</w:t>
       </w:r>
+    </w:p>
+    <w:p>
+      <w:pPr>
+        <w:spacing w:after="0" w:line="240" w:lineRule="auto"/>
+        <w:jc w:val="both"/>
+        <w:textAlignment w:val="baseline"/>
+        <w:rPr>
+          <w:rFonts w:ascii="Decima Nova Pro" w:eastAsia="Times New Roman" w:hAnsi="Decima Nova Pro" w:cs="Times New Roman"/>
+          <w:color w:val="000000"/>
+          <w:lang w:eastAsia="es-ES"/>
+        </w:rPr>
+      </w:pPr>
+    </w:p>
+    <w:p>
+      <w:pPr>
+        <w:spacing w:after="0" w:line="240" w:lineRule="auto"/>
+        <w:jc w:val="both"/>
+        <w:textAlignment w:val="baseline"/>
+        <w:rPr>
+          <w:rFonts w:ascii="Decima Nova Pro" w:eastAsia="Times New Roman" w:hAnsi="Decima Nova Pro" w:cs="Times New Roman"/>
+          <w:color w:val="000000"/>
+          <w:lang w:eastAsia="es-ES"/>
+        </w:rPr>
+      </w:pPr>
+      <w:r>
+        <w:rPr>
+          <w:noProof/>
+        </w:rPr>
+        <w:drawing>
+          <wp:inline distT="0" distB="0" distL="0" distR="0" wp14:anchorId="22252AD4" wp14:editId="1CB3E1FB">
+            <wp:extent cx="5400040" cy="1424305"/>
+            <wp:effectExtent l="0" t="0" r="0" b="4445"/>
+            <wp:docPr id="44" name="Imagen 44" descr="Texto&#10;&#10;Descripción generada automáticamente con confianza media"/>
+            <wp:cNvGraphicFramePr>
+              <a:graphicFrameLocks xmlns:a="http://schemas.openxmlformats.org/drawingml/2006/main" noChangeAspect="1"/>
+            </wp:cNvGraphicFramePr>
+            <a:graphic xmlns:a="http://schemas.openxmlformats.org/drawingml/2006/main">
+              <a:graphicData uri="http://schemas.openxmlformats.org/drawingml/2006/picture">
+                <pic:pic xmlns:pic="http://schemas.openxmlformats.org/drawingml/2006/picture">
+                  <pic:nvPicPr>
+                    <pic:cNvPr id="44" name="Imagen 44" descr="Texto&#10;&#10;Descripción generada automáticamente con confianza media"/>
+                    <pic:cNvPicPr/>
+                  </pic:nvPicPr>
+                  <pic:blipFill>
+                    <a:blip r:embed="rId43"/>
+                    <a:stretch>
+                      <a:fillRect/>
+                    </a:stretch>
+                  </pic:blipFill>
+                  <pic:spPr>
+                    <a:xfrm>
+                      <a:off x="0" y="0"/>
+                      <a:ext cx="5400040" cy="1424305"/>
+                    </a:xfrm>
+                    <a:prstGeom prst="rect">
+                      <a:avLst/>
+                    </a:prstGeom>
+                  </pic:spPr>
+                </pic:pic>
+              </a:graphicData>
+            </a:graphic>
+          </wp:inline>
+        </w:drawing>
+      </w:r>
+    </w:p>
+    <w:p>
+      <w:pPr>
+        <w:spacing w:after="0" w:line="240" w:lineRule="auto"/>
+        <w:jc w:val="both"/>
+        <w:textAlignment w:val="baseline"/>
+        <w:rPr>
+          <w:rFonts w:ascii="Decima Nova Pro" w:eastAsia="Times New Roman" w:hAnsi="Decima Nova Pro" w:cs="Times New Roman"/>
+          <w:color w:val="000000"/>
+          <w:lang w:eastAsia="es-ES"/>
+        </w:rPr>
+      </w:pPr>
+    </w:p>
+    <w:p>
+      <w:pPr>
+        <w:spacing w:after="0" w:line="240" w:lineRule="auto"/>
+        <w:jc w:val="both"/>
+        <w:textAlignment w:val="baseline"/>
+        <w:rPr>
+          <w:rFonts w:ascii="Decima Nova Pro" w:eastAsia="Times New Roman" w:hAnsi="Decima Nova Pro" w:cs="Times New Roman"/>
+          <w:color w:val="000000"/>
+          <w:lang w:eastAsia="es-ES"/>
+        </w:rPr>
+      </w:pPr>
+    </w:p>
+    <w:p>
+      <w:pPr>
+        <w:spacing w:after="0" w:line="240" w:lineRule="auto"/>
+        <w:jc w:val="both"/>
+        <w:textAlignment w:val="baseline"/>
+        <w:rPr>
+          <w:rFonts w:ascii="Decima Nova Pro" w:eastAsia="Times New Roman" w:hAnsi="Decima Nova Pro" w:cs="Times New Roman"/>
+          <w:color w:val="000000"/>
+          <w:lang w:eastAsia="es-ES"/>
+        </w:rPr>
+      </w:pPr>
+    </w:p>
+    <w:p>
+      <w:pPr>
+        <w:spacing w:after="0" w:line="240" w:lineRule="auto"/>
+        <w:jc w:val="both"/>
+        <w:textAlignment w:val="baseline"/>
+        <w:rPr>
+          <w:rFonts w:ascii="Decima Nova Pro" w:eastAsia="Times New Roman" w:hAnsi="Decima Nova Pro" w:cs="Times New Roman"/>
+          <w:color w:val="000000"/>
+          <w:lang w:eastAsia="es-ES"/>
+        </w:rPr>
+      </w:pPr>
+    </w:p>
+    <w:p>
+      <w:pPr>
+        <w:spacing w:after="0" w:line="240" w:lineRule="auto"/>
+        <w:jc w:val="both"/>
+        <w:textAlignment w:val="baseline"/>
+        <w:rPr>
+          <w:rFonts w:ascii="Decima Nova Pro" w:eastAsia="Times New Roman" w:hAnsi="Decima Nova Pro" w:cs="Times New Roman"/>
+          <w:color w:val="000000"/>
+          <w:lang w:eastAsia="es-ES"/>
+        </w:rPr>
+      </w:pPr>
+    </w:p>
+    <w:p>
+      <w:pPr>
+        <w:spacing w:after="0" w:line="240" w:lineRule="auto"/>
+        <w:jc w:val="both"/>
+        <w:textAlignment w:val="baseline"/>
+        <w:rPr>
+          <w:rFonts w:ascii="Decima Nova Pro" w:eastAsia="Times New Roman" w:hAnsi="Decima Nova Pro" w:cs="Times New Roman"/>
+          <w:color w:val="000000"/>
+          <w:lang w:eastAsia="es-ES"/>
+        </w:rPr>
+      </w:pPr>
+    </w:p>
+    <w:p>
+      <w:pPr>
+        <w:spacing w:after="0" w:line="240" w:lineRule="auto"/>
+        <w:jc w:val="both"/>
+        <w:textAlignment w:val="baseline"/>
+        <w:rPr>
+          <w:rFonts w:ascii="Decima Nova Pro" w:eastAsia="Times New Roman" w:hAnsi="Decima Nova Pro" w:cs="Times New Roman"/>
+          <w:color w:val="000000"/>
+          <w:lang w:eastAsia="es-ES"/>
+        </w:rPr>
+      </w:pPr>
     </w:p>
     <w:p>
       <w:pPr>
@@ -1801,7 +3946,60 @@
           <w:color w:val="000000"/>
           <w:lang w:eastAsia="es-ES"/>
         </w:rPr>
+        <w:lastRenderedPageBreak/>
         <w:t>Crea dos enlaces, uno simbólico y otro duro, a un fichero. Elimina el fichero y observa el resultado en ambos enlaces</w:t>
+      </w:r>
+    </w:p>
+    <w:p>
+      <w:pPr>
+        <w:spacing w:line="240" w:lineRule="auto"/>
+        <w:jc w:val="both"/>
+        <w:textAlignment w:val="baseline"/>
+        <w:rPr>
+          <w:rFonts w:ascii="Decima Nova Pro" w:eastAsia="Times New Roman" w:hAnsi="Decima Nova Pro" w:cs="Times New Roman"/>
+          <w:color w:val="000000"/>
+          <w:lang w:eastAsia="es-ES"/>
+        </w:rPr>
+      </w:pPr>
+      <w:r>
+        <w:rPr>
+          <w:noProof/>
+        </w:rPr>
+        <w:drawing>
+          <wp:inline distT="0" distB="0" distL="0" distR="0" wp14:anchorId="0EF69C2E" wp14:editId="1FFD8E17">
+            <wp:extent cx="5400040" cy="3192780"/>
+            <wp:effectExtent l="0" t="0" r="0" b="7620"/>
+            <wp:docPr id="45" name="Imagen 45" descr="Interfaz de usuario gráfica, Texto&#10;&#10;Descripción generada automáticamente"/>
+            <wp:cNvGraphicFramePr>
+              <a:graphicFrameLocks xmlns:a="http://schemas.openxmlformats.org/drawingml/2006/main" noChangeAspect="1"/>
+            </wp:cNvGraphicFramePr>
+            <a:graphic xmlns:a="http://schemas.openxmlformats.org/drawingml/2006/main">
+              <a:graphicData uri="http://schemas.openxmlformats.org/drawingml/2006/picture">
+                <pic:pic xmlns:pic="http://schemas.openxmlformats.org/drawingml/2006/picture">
+                  <pic:nvPicPr>
+                    <pic:cNvPr id="45" name="Imagen 45" descr="Interfaz de usuario gráfica, Texto&#10;&#10;Descripción generada automáticamente"/>
+                    <pic:cNvPicPr/>
+                  </pic:nvPicPr>
+                  <pic:blipFill>
+                    <a:blip r:embed="rId44"/>
+                    <a:stretch>
+                      <a:fillRect/>
+                    </a:stretch>
+                  </pic:blipFill>
+                  <pic:spPr>
+                    <a:xfrm>
+                      <a:off x="0" y="0"/>
+                      <a:ext cx="5400040" cy="3192780"/>
+                    </a:xfrm>
+                    <a:prstGeom prst="rect">
+                      <a:avLst/>
+                    </a:prstGeom>
+                  </pic:spPr>
+                </pic:pic>
+              </a:graphicData>
+            </a:graphic>
+          </wp:inline>
+        </w:drawing>
       </w:r>
     </w:p>
     <w:p>
@@ -1856,6 +4054,241 @@
     </w:p>
     <w:p>
       <w:pPr>
+        <w:spacing w:after="0" w:line="240" w:lineRule="auto"/>
+        <w:jc w:val="both"/>
+        <w:textAlignment w:val="baseline"/>
+        <w:rPr>
+          <w:rFonts w:ascii="Decima Nova Pro" w:eastAsia="Times New Roman" w:hAnsi="Decima Nova Pro" w:cs="Times New Roman"/>
+          <w:color w:val="000000"/>
+          <w:lang w:eastAsia="es-ES"/>
+        </w:rPr>
+      </w:pPr>
+      <w:r>
+        <w:rPr>
+          <w:noProof/>
+        </w:rPr>
+        <w:drawing>
+          <wp:inline distT="0" distB="0" distL="0" distR="0" wp14:anchorId="7C3A387F" wp14:editId="60965147">
+            <wp:extent cx="3200400" cy="466725"/>
+            <wp:effectExtent l="0" t="0" r="0" b="9525"/>
+            <wp:docPr id="46" name="Imagen 46"/>
+            <wp:cNvGraphicFramePr>
+              <a:graphicFrameLocks xmlns:a="http://schemas.openxmlformats.org/drawingml/2006/main" noChangeAspect="1"/>
+            </wp:cNvGraphicFramePr>
+            <a:graphic xmlns:a="http://schemas.openxmlformats.org/drawingml/2006/main">
+              <a:graphicData uri="http://schemas.openxmlformats.org/drawingml/2006/picture">
+                <pic:pic xmlns:pic="http://schemas.openxmlformats.org/drawingml/2006/picture">
+                  <pic:nvPicPr>
+                    <pic:cNvPr id="1" name=""/>
+                    <pic:cNvPicPr/>
+                  </pic:nvPicPr>
+                  <pic:blipFill>
+                    <a:blip r:embed="rId45"/>
+                    <a:stretch>
+                      <a:fillRect/>
+                    </a:stretch>
+                  </pic:blipFill>
+                  <pic:spPr>
+                    <a:xfrm>
+                      <a:off x="0" y="0"/>
+                      <a:ext cx="3200400" cy="466725"/>
+                    </a:xfrm>
+                    <a:prstGeom prst="rect">
+                      <a:avLst/>
+                    </a:prstGeom>
+                  </pic:spPr>
+                </pic:pic>
+              </a:graphicData>
+            </a:graphic>
+          </wp:inline>
+        </w:drawing>
+      </w:r>
+    </w:p>
+    <w:p>
+      <w:pPr>
+        <w:spacing w:after="0" w:line="240" w:lineRule="auto"/>
+        <w:jc w:val="both"/>
+        <w:textAlignment w:val="baseline"/>
+        <w:rPr>
+          <w:rFonts w:ascii="Decima Nova Pro" w:eastAsia="Times New Roman" w:hAnsi="Decima Nova Pro" w:cs="Times New Roman"/>
+          <w:color w:val="000000"/>
+          <w:lang w:eastAsia="es-ES"/>
+        </w:rPr>
+      </w:pPr>
+      <w:r>
+        <w:rPr>
+          <w:noProof/>
+        </w:rPr>
+        <w:lastRenderedPageBreak/>
+        <w:drawing>
+          <wp:inline distT="0" distB="0" distL="0" distR="0" wp14:anchorId="51623922" wp14:editId="6E6527FB">
+            <wp:extent cx="5400040" cy="6473825"/>
+            <wp:effectExtent l="0" t="0" r="0" b="3175"/>
+            <wp:docPr id="47" name="Imagen 47" descr="Tabla&#10;&#10;Descripción generada automáticamente"/>
+            <wp:cNvGraphicFramePr>
+              <a:graphicFrameLocks xmlns:a="http://schemas.openxmlformats.org/drawingml/2006/main" noChangeAspect="1"/>
+            </wp:cNvGraphicFramePr>
+            <a:graphic xmlns:a="http://schemas.openxmlformats.org/drawingml/2006/main">
+              <a:graphicData uri="http://schemas.openxmlformats.org/drawingml/2006/picture">
+                <pic:pic xmlns:pic="http://schemas.openxmlformats.org/drawingml/2006/picture">
+                  <pic:nvPicPr>
+                    <pic:cNvPr id="47" name="Imagen 47" descr="Tabla&#10;&#10;Descripción generada automáticamente"/>
+                    <pic:cNvPicPr/>
+                  </pic:nvPicPr>
+                  <pic:blipFill>
+                    <a:blip r:embed="rId46"/>
+                    <a:stretch>
+                      <a:fillRect/>
+                    </a:stretch>
+                  </pic:blipFill>
+                  <pic:spPr>
+                    <a:xfrm>
+                      <a:off x="0" y="0"/>
+                      <a:ext cx="5400040" cy="6473825"/>
+                    </a:xfrm>
+                    <a:prstGeom prst="rect">
+                      <a:avLst/>
+                    </a:prstGeom>
+                  </pic:spPr>
+                </pic:pic>
+              </a:graphicData>
+            </a:graphic>
+          </wp:inline>
+        </w:drawing>
+      </w:r>
+    </w:p>
+    <w:p>
+      <w:pPr>
+        <w:spacing w:after="0" w:line="240" w:lineRule="auto"/>
+        <w:jc w:val="both"/>
+        <w:textAlignment w:val="baseline"/>
+        <w:rPr>
+          <w:rFonts w:ascii="Decima Nova Pro" w:eastAsia="Times New Roman" w:hAnsi="Decima Nova Pro" w:cs="Times New Roman"/>
+          <w:color w:val="000000"/>
+          <w:lang w:eastAsia="es-ES"/>
+        </w:rPr>
+      </w:pPr>
+      <w:r>
+        <w:rPr>
+          <w:noProof/>
+        </w:rPr>
+        <w:lastRenderedPageBreak/>
+        <w:drawing>
+          <wp:inline distT="0" distB="0" distL="0" distR="0" wp14:anchorId="20BE6CC3" wp14:editId="29DAC6BB">
+            <wp:extent cx="5400040" cy="4703445"/>
+            <wp:effectExtent l="0" t="0" r="0" b="1905"/>
+            <wp:docPr id="48" name="Imagen 48" descr="Imagen que contiene Texto&#10;&#10;Descripción generada automáticamente"/>
+            <wp:cNvGraphicFramePr>
+              <a:graphicFrameLocks xmlns:a="http://schemas.openxmlformats.org/drawingml/2006/main" noChangeAspect="1"/>
+            </wp:cNvGraphicFramePr>
+            <a:graphic xmlns:a="http://schemas.openxmlformats.org/drawingml/2006/main">
+              <a:graphicData uri="http://schemas.openxmlformats.org/drawingml/2006/picture">
+                <pic:pic xmlns:pic="http://schemas.openxmlformats.org/drawingml/2006/picture">
+                  <pic:nvPicPr>
+                    <pic:cNvPr id="48" name="Imagen 48" descr="Imagen que contiene Texto&#10;&#10;Descripción generada automáticamente"/>
+                    <pic:cNvPicPr/>
+                  </pic:nvPicPr>
+                  <pic:blipFill>
+                    <a:blip r:embed="rId47"/>
+                    <a:stretch>
+                      <a:fillRect/>
+                    </a:stretch>
+                  </pic:blipFill>
+                  <pic:spPr>
+                    <a:xfrm>
+                      <a:off x="0" y="0"/>
+                      <a:ext cx="5400040" cy="4703445"/>
+                    </a:xfrm>
+                    <a:prstGeom prst="rect">
+                      <a:avLst/>
+                    </a:prstGeom>
+                  </pic:spPr>
+                </pic:pic>
+              </a:graphicData>
+            </a:graphic>
+          </wp:inline>
+        </w:drawing>
+      </w:r>
+    </w:p>
+    <w:p>
+      <w:pPr>
+        <w:spacing w:after="0" w:line="240" w:lineRule="auto"/>
+        <w:jc w:val="both"/>
+        <w:textAlignment w:val="baseline"/>
+        <w:rPr>
+          <w:rFonts w:ascii="Decima Nova Pro" w:eastAsia="Times New Roman" w:hAnsi="Decima Nova Pro" w:cs="Times New Roman"/>
+          <w:color w:val="000000"/>
+          <w:lang w:eastAsia="es-ES"/>
+        </w:rPr>
+      </w:pPr>
+      <w:r>
+        <w:rPr>
+          <w:noProof/>
+        </w:rPr>
+        <w:lastRenderedPageBreak/>
+        <w:drawing>
+          <wp:inline distT="0" distB="0" distL="0" distR="0" wp14:anchorId="0B1A6675" wp14:editId="236515B5">
+            <wp:extent cx="5400040" cy="4645025"/>
+            <wp:effectExtent l="0" t="0" r="0" b="3175"/>
+            <wp:docPr id="49" name="Imagen 49" descr="Imagen que contiene Texto&#10;&#10;Descripción generada automáticamente"/>
+            <wp:cNvGraphicFramePr>
+              <a:graphicFrameLocks xmlns:a="http://schemas.openxmlformats.org/drawingml/2006/main" noChangeAspect="1"/>
+            </wp:cNvGraphicFramePr>
+            <a:graphic xmlns:a="http://schemas.openxmlformats.org/drawingml/2006/main">
+              <a:graphicData uri="http://schemas.openxmlformats.org/drawingml/2006/picture">
+                <pic:pic xmlns:pic="http://schemas.openxmlformats.org/drawingml/2006/picture">
+                  <pic:nvPicPr>
+                    <pic:cNvPr id="49" name="Imagen 49" descr="Imagen que contiene Texto&#10;&#10;Descripción generada automáticamente"/>
+                    <pic:cNvPicPr/>
+                  </pic:nvPicPr>
+                  <pic:blipFill>
+                    <a:blip r:embed="rId48"/>
+                    <a:stretch>
+                      <a:fillRect/>
+                    </a:stretch>
+                  </pic:blipFill>
+                  <pic:spPr>
+                    <a:xfrm>
+                      <a:off x="0" y="0"/>
+                      <a:ext cx="5400040" cy="4645025"/>
+                    </a:xfrm>
+                    <a:prstGeom prst="rect">
+                      <a:avLst/>
+                    </a:prstGeom>
+                  </pic:spPr>
+                </pic:pic>
+              </a:graphicData>
+            </a:graphic>
+          </wp:inline>
+        </w:drawing>
+      </w:r>
+    </w:p>
+    <w:p>
+      <w:pPr>
+        <w:spacing w:after="0" w:line="240" w:lineRule="auto"/>
+        <w:jc w:val="both"/>
+        <w:textAlignment w:val="baseline"/>
+        <w:rPr>
+          <w:rFonts w:ascii="Decima Nova Pro" w:eastAsia="Times New Roman" w:hAnsi="Decima Nova Pro" w:cs="Times New Roman"/>
+          <w:color w:val="000000"/>
+          <w:lang w:eastAsia="es-ES"/>
+        </w:rPr>
+      </w:pPr>
+    </w:p>
+    <w:p>
+      <w:pPr>
+        <w:spacing w:after="0" w:line="240" w:lineRule="auto"/>
+        <w:jc w:val="both"/>
+        <w:textAlignment w:val="baseline"/>
+        <w:rPr>
+          <w:rFonts w:ascii="Decima Nova Pro" w:eastAsia="Times New Roman" w:hAnsi="Decima Nova Pro" w:cs="Times New Roman"/>
+          <w:color w:val="000000"/>
+          <w:lang w:eastAsia="es-ES"/>
+        </w:rPr>
+      </w:pPr>
+    </w:p>
+    <w:p>
+      <w:pPr>
         <w:numPr>
           <w:ilvl w:val="0"/>
           <w:numId w:val="10"/>
@@ -1876,6 +4309,58 @@
           <w:lang w:eastAsia="es-ES"/>
         </w:rPr>
         <w:t>¿Cuántos procesos tiene tu usuario en ejecución?</w:t>
+      </w:r>
+    </w:p>
+    <w:p>
+      <w:pPr>
+        <w:spacing w:line="240" w:lineRule="auto"/>
+        <w:jc w:val="both"/>
+        <w:textAlignment w:val="baseline"/>
+        <w:rPr>
+          <w:rFonts w:ascii="Decima Nova Pro" w:eastAsia="Times New Roman" w:hAnsi="Decima Nova Pro" w:cs="Times New Roman"/>
+          <w:color w:val="000000"/>
+          <w:lang w:eastAsia="es-ES"/>
+        </w:rPr>
+      </w:pPr>
+      <w:r>
+        <w:rPr>
+          <w:noProof/>
+        </w:rPr>
+        <w:drawing>
+          <wp:inline distT="0" distB="0" distL="0" distR="0" wp14:anchorId="169D04E1" wp14:editId="2CE96667">
+            <wp:extent cx="5400040" cy="779145"/>
+            <wp:effectExtent l="0" t="0" r="0" b="1905"/>
+            <wp:docPr id="50" name="Imagen 50" descr="Texto&#10;&#10;Descripción generada automáticamente"/>
+            <wp:cNvGraphicFramePr>
+              <a:graphicFrameLocks xmlns:a="http://schemas.openxmlformats.org/drawingml/2006/main" noChangeAspect="1"/>
+            </wp:cNvGraphicFramePr>
+            <a:graphic xmlns:a="http://schemas.openxmlformats.org/drawingml/2006/main">
+              <a:graphicData uri="http://schemas.openxmlformats.org/drawingml/2006/picture">
+                <pic:pic xmlns:pic="http://schemas.openxmlformats.org/drawingml/2006/picture">
+                  <pic:nvPicPr>
+                    <pic:cNvPr id="50" name="Imagen 50" descr="Texto&#10;&#10;Descripción generada automáticamente"/>
+                    <pic:cNvPicPr/>
+                  </pic:nvPicPr>
+                  <pic:blipFill>
+                    <a:blip r:embed="rId49"/>
+                    <a:stretch>
+                      <a:fillRect/>
+                    </a:stretch>
+                  </pic:blipFill>
+                  <pic:spPr>
+                    <a:xfrm>
+                      <a:off x="0" y="0"/>
+                      <a:ext cx="5400040" cy="779145"/>
+                    </a:xfrm>
+                    <a:prstGeom prst="rect">
+                      <a:avLst/>
+                    </a:prstGeom>
+                  </pic:spPr>
+                </pic:pic>
+              </a:graphicData>
+            </a:graphic>
+          </wp:inline>
+        </w:drawing>
       </w:r>
       <w:r>
         <w:rPr>
@@ -2917,6 +5402,118 @@
     </w:lvl>
   </w:abstractNum>
   <w:abstractNum w:abstractNumId="9" w15:restartNumberingAfterBreak="0">
+    <w:nsid w:val="6F281918"/>
+    <w:multiLevelType w:val="hybridMultilevel"/>
+    <w:tmpl w:val="616E2D02"/>
+    <w:lvl w:ilvl="0" w:tplc="3A1C9ECC">
+      <w:numFmt w:val="bullet"/>
+      <w:lvlText w:val=""/>
+      <w:lvlJc w:val="left"/>
+      <w:pPr>
+        <w:ind w:left="720" w:hanging="360"/>
+      </w:pPr>
+      <w:rPr>
+        <w:rFonts w:ascii="Wingdings" w:eastAsia="Times New Roman" w:hAnsi="Wingdings" w:cs="Times New Roman" w:hint="default"/>
+      </w:rPr>
+    </w:lvl>
+    <w:lvl w:ilvl="1" w:tplc="0C0A0003" w:tentative="1">
+      <w:start w:val="1"/>
+      <w:numFmt w:val="bullet"/>
+      <w:lvlText w:val="o"/>
+      <w:lvlJc w:val="left"/>
+      <w:pPr>
+        <w:ind w:left="1440" w:hanging="360"/>
+      </w:pPr>
+      <w:rPr>
+        <w:rFonts w:ascii="Courier New" w:hAnsi="Courier New" w:cs="Courier New" w:hint="default"/>
+      </w:rPr>
+    </w:lvl>
+    <w:lvl w:ilvl="2" w:tplc="0C0A0005" w:tentative="1">
+      <w:start w:val="1"/>
+      <w:numFmt w:val="bullet"/>
+      <w:lvlText w:val=""/>
+      <w:lvlJc w:val="left"/>
+      <w:pPr>
+        <w:ind w:left="2160" w:hanging="360"/>
+      </w:pPr>
+      <w:rPr>
+        <w:rFonts w:ascii="Wingdings" w:hAnsi="Wingdings" w:hint="default"/>
+      </w:rPr>
+    </w:lvl>
+    <w:lvl w:ilvl="3" w:tplc="0C0A0001" w:tentative="1">
+      <w:start w:val="1"/>
+      <w:numFmt w:val="bullet"/>
+      <w:lvlText w:val=""/>
+      <w:lvlJc w:val="left"/>
+      <w:pPr>
+        <w:ind w:left="2880" w:hanging="360"/>
+      </w:pPr>
+      <w:rPr>
+        <w:rFonts w:ascii="Symbol" w:hAnsi="Symbol" w:hint="default"/>
+      </w:rPr>
+    </w:lvl>
+    <w:lvl w:ilvl="4" w:tplc="0C0A0003" w:tentative="1">
+      <w:start w:val="1"/>
+      <w:numFmt w:val="bullet"/>
+      <w:lvlText w:val="o"/>
+      <w:lvlJc w:val="left"/>
+      <w:pPr>
+        <w:ind w:left="3600" w:hanging="360"/>
+      </w:pPr>
+      <w:rPr>
+        <w:rFonts w:ascii="Courier New" w:hAnsi="Courier New" w:cs="Courier New" w:hint="default"/>
+      </w:rPr>
+    </w:lvl>
+    <w:lvl w:ilvl="5" w:tplc="0C0A0005" w:tentative="1">
+      <w:start w:val="1"/>
+      <w:numFmt w:val="bullet"/>
+      <w:lvlText w:val=""/>
+      <w:lvlJc w:val="left"/>
+      <w:pPr>
+        <w:ind w:left="4320" w:hanging="360"/>
+      </w:pPr>
+      <w:rPr>
+        <w:rFonts w:ascii="Wingdings" w:hAnsi="Wingdings" w:hint="default"/>
+      </w:rPr>
+    </w:lvl>
+    <w:lvl w:ilvl="6" w:tplc="0C0A0001" w:tentative="1">
+      <w:start w:val="1"/>
+      <w:numFmt w:val="bullet"/>
+      <w:lvlText w:val=""/>
+      <w:lvlJc w:val="left"/>
+      <w:pPr>
+        <w:ind w:left="5040" w:hanging="360"/>
+      </w:pPr>
+      <w:rPr>
+        <w:rFonts w:ascii="Symbol" w:hAnsi="Symbol" w:hint="default"/>
+      </w:rPr>
+    </w:lvl>
+    <w:lvl w:ilvl="7" w:tplc="0C0A0003" w:tentative="1">
+      <w:start w:val="1"/>
+      <w:numFmt w:val="bullet"/>
+      <w:lvlText w:val="o"/>
+      <w:lvlJc w:val="left"/>
+      <w:pPr>
+        <w:ind w:left="5760" w:hanging="360"/>
+      </w:pPr>
+      <w:rPr>
+        <w:rFonts w:ascii="Courier New" w:hAnsi="Courier New" w:cs="Courier New" w:hint="default"/>
+      </w:rPr>
+    </w:lvl>
+    <w:lvl w:ilvl="8" w:tplc="0C0A0005" w:tentative="1">
+      <w:start w:val="1"/>
+      <w:numFmt w:val="bullet"/>
+      <w:lvlText w:val=""/>
+      <w:lvlJc w:val="left"/>
+      <w:pPr>
+        <w:ind w:left="6480" w:hanging="360"/>
+      </w:pPr>
+      <w:rPr>
+        <w:rFonts w:ascii="Wingdings" w:hAnsi="Wingdings" w:hint="default"/>
+      </w:rPr>
+    </w:lvl>
+  </w:abstractNum>
+  <w:abstractNum w:abstractNumId="10" w15:restartNumberingAfterBreak="0">
     <w:nsid w:val="74390A3B"/>
     <w:multiLevelType w:val="multilevel"/>
     <w:tmpl w:val="79FC3A70"/>
@@ -3050,7 +5647,7 @@
     </w:lvlOverride>
   </w:num>
   <w:num w:numId="3">
-    <w:abstractNumId w:val="9"/>
+    <w:abstractNumId w:val="10"/>
     <w:lvlOverride w:ilvl="0">
       <w:lvl w:ilvl="0">
         <w:numFmt w:val="lowerLetter"/>
@@ -3128,6 +5725,9 @@
         <w:lvlJc w:val="left"/>
       </w:lvl>
     </w:lvlOverride>
+  </w:num>
+  <w:num w:numId="11">
+    <w:abstractNumId w:val="9"/>
   </w:num>
 </w:numbering>
 </file>
@@ -3615,6 +6215,17 @@
     <w:basedOn w:val="Fuentedeprrafopredeter"/>
     <w:rsid w:val="00D07775"/>
   </w:style>
+  <w:style w:type="paragraph" w:styleId="Prrafodelista">
+    <w:name w:val="List Paragraph"/>
+    <w:basedOn w:val="Normal"/>
+    <w:uiPriority w:val="34"/>
+    <w:qFormat/>
+    <w:rsid w:val="000650B3"/>
+    <w:pPr>
+      <w:ind w:left="720"/>
+      <w:contextualSpacing/>
+    </w:pPr>
+  </w:style>
 </w:styles>
 </file>
 

</xml_diff>